<commit_message>
Added my tests for EX07 and two bugs to bug report doc
</commit_message>
<xml_diff>
--- a/Bug Reports.docx
+++ b/Bug Reports.docx
@@ -2,10 +2,671 @@
 <file path=word/document.xml><?xml version="1.0" encoding="utf-8"?>
 <w:document xmlns:wpc="http://schemas.microsoft.com/office/word/2010/wordprocessingCanvas" xmlns:mo="http://schemas.microsoft.com/office/mac/office/2008/main" xmlns:mc="http://schemas.openxmlformats.org/markup-compatibility/2006" xmlns:mv="urn:schemas-microsoft-com:mac:vml" xmlns:o="urn:schemas-microsoft-com:office:office" xmlns:r="http://schemas.openxmlformats.org/officeDocument/2006/relationships" xmlns:m="http://schemas.openxmlformats.org/officeDocument/2006/math" xmlns:v="urn:schemas-microsoft-com:vml" xmlns:wp14="http://schemas.microsoft.com/office/word/2010/wordprocessingDrawing" xmlns:wp="http://schemas.openxmlformats.org/drawingml/2006/wordprocessingDrawing" xmlns:w10="urn:schemas-microsoft-com:office:word" xmlns:w="http://schemas.openxmlformats.org/wordprocessingml/2006/main" xmlns:w14="http://schemas.microsoft.com/office/word/2010/wordml" xmlns:w15="http://schemas.microsoft.com/office/word/2012/wordml" xmlns:wpg="http://schemas.microsoft.com/office/word/2010/wordprocessingGroup" xmlns:wpi="http://schemas.microsoft.com/office/word/2010/wordprocessingInk" xmlns:wne="http://schemas.microsoft.com/office/word/2006/wordml" xmlns:wps="http://schemas.microsoft.com/office/word/2010/wordprocessingShape" mc:Ignorable="w14 w15 wp14">
   <w:body>
-    <w:p>
-      <w:bookmarkStart w:id="0" w:name="_GoBack"/>
-      <w:bookmarkEnd w:id="0"/>
-    </w:p>
+    <w:tbl>
+      <w:tblPr>
+        <w:tblStyle w:val="TableGrid"/>
+        <w:tblW w:w="8090" w:type="dxa"/>
+        <w:tblInd w:w="720" w:type="dxa"/>
+        <w:tblLook w:val="04A0" w:firstRow="1" w:lastRow="0" w:firstColumn="1" w:lastColumn="0" w:noHBand="0" w:noVBand="1"/>
+      </w:tblPr>
+      <w:tblGrid>
+        <w:gridCol w:w="2335"/>
+        <w:gridCol w:w="5755"/>
+      </w:tblGrid>
+      <w:tr>
+        <w:tc>
+          <w:tcPr>
+            <w:tcW w:w="2335" w:type="dxa"/>
+            <w:vAlign w:val="center"/>
+          </w:tcPr>
+          <w:p>
+            <w:r>
+              <w:t>Title</w:t>
+            </w:r>
+          </w:p>
+        </w:tc>
+        <w:tc>
+          <w:tcPr>
+            <w:tcW w:w="5755" w:type="dxa"/>
+          </w:tcPr>
+          <w:p>
+            <w:r>
+              <w:t>1000+-2 is FFE when in decimal mode</w:t>
+            </w:r>
+          </w:p>
+        </w:tc>
+      </w:tr>
+      <w:tr>
+        <w:tc>
+          <w:tcPr>
+            <w:tcW w:w="2335" w:type="dxa"/>
+            <w:vAlign w:val="center"/>
+          </w:tcPr>
+          <w:p>
+            <w:r>
+              <w:t>Description</w:t>
+            </w:r>
+          </w:p>
+        </w:tc>
+        <w:tc>
+          <w:tcPr>
+            <w:tcW w:w="5755" w:type="dxa"/>
+          </w:tcPr>
+          <w:p>
+            <w:r>
+              <w:t>The above expression would result in FFE when enter is pressed</w:t>
+            </w:r>
+          </w:p>
+        </w:tc>
+      </w:tr>
+      <w:tr>
+        <w:tc>
+          <w:tcPr>
+            <w:tcW w:w="2335" w:type="dxa"/>
+            <w:vAlign w:val="center"/>
+          </w:tcPr>
+          <w:p>
+            <w:r>
+              <w:t>Status</w:t>
+            </w:r>
+          </w:p>
+        </w:tc>
+        <w:tc>
+          <w:tcPr>
+            <w:tcW w:w="5755" w:type="dxa"/>
+          </w:tcPr>
+          <w:p>
+            <w:r>
+              <w:t>Open</w:t>
+            </w:r>
+          </w:p>
+        </w:tc>
+      </w:tr>
+      <w:tr>
+        <w:tc>
+          <w:tcPr>
+            <w:tcW w:w="2335" w:type="dxa"/>
+            <w:vAlign w:val="center"/>
+          </w:tcPr>
+          <w:p>
+            <w:r>
+              <w:t>Version Found</w:t>
+            </w:r>
+          </w:p>
+        </w:tc>
+        <w:tc>
+          <w:tcPr>
+            <w:tcW w:w="5755" w:type="dxa"/>
+          </w:tcPr>
+          <w:p>
+            <w:r>
+              <w:t>4.0.1</w:t>
+            </w:r>
+          </w:p>
+        </w:tc>
+      </w:tr>
+      <w:tr>
+        <w:tc>
+          <w:tcPr>
+            <w:tcW w:w="2335" w:type="dxa"/>
+            <w:vAlign w:val="center"/>
+          </w:tcPr>
+          <w:p>
+            <w:r>
+              <w:t>Reproduction Steps</w:t>
+            </w:r>
+          </w:p>
+        </w:tc>
+        <w:tc>
+          <w:tcPr>
+            <w:tcW w:w="5755" w:type="dxa"/>
+          </w:tcPr>
+          <w:p>
+            <w:r>
+              <w:t>Enter 1000+-2 in equation box and press enter</w:t>
+            </w:r>
+          </w:p>
+        </w:tc>
+      </w:tr>
+      <w:tr>
+        <w:tc>
+          <w:tcPr>
+            <w:tcW w:w="2335" w:type="dxa"/>
+            <w:vAlign w:val="center"/>
+          </w:tcPr>
+          <w:p>
+            <w:r>
+              <w:t>Assigned</w:t>
+            </w:r>
+          </w:p>
+        </w:tc>
+        <w:tc>
+          <w:tcPr>
+            <w:tcW w:w="5755" w:type="dxa"/>
+          </w:tcPr>
+          <w:p>
+            <w:proofErr w:type="spellStart"/>
+            <w:r>
+              <w:t>GraphCalc</w:t>
+            </w:r>
+            <w:proofErr w:type="spellEnd"/>
+            <w:r>
+              <w:t xml:space="preserve"> Developer</w:t>
+            </w:r>
+          </w:p>
+        </w:tc>
+      </w:tr>
+      <w:tr>
+        <w:tc>
+          <w:tcPr>
+            <w:tcW w:w="2335" w:type="dxa"/>
+            <w:vAlign w:val="center"/>
+          </w:tcPr>
+          <w:p>
+            <w:r>
+              <w:t>Severity</w:t>
+            </w:r>
+          </w:p>
+        </w:tc>
+        <w:tc>
+          <w:tcPr>
+            <w:tcW w:w="5755" w:type="dxa"/>
+          </w:tcPr>
+          <w:p>
+            <w:r>
+              <w:t>3 – will give incorrect answer</w:t>
+            </w:r>
+          </w:p>
+        </w:tc>
+      </w:tr>
+      <w:tr>
+        <w:tc>
+          <w:tcPr>
+            <w:tcW w:w="2335" w:type="dxa"/>
+            <w:vAlign w:val="center"/>
+          </w:tcPr>
+          <w:p>
+            <w:r>
+              <w:t>Priority</w:t>
+            </w:r>
+          </w:p>
+        </w:tc>
+        <w:tc>
+          <w:tcPr>
+            <w:tcW w:w="5755" w:type="dxa"/>
+          </w:tcPr>
+          <w:p>
+            <w:r>
+              <w:t>3 – important that the answer is wrong, but not critical</w:t>
+            </w:r>
+          </w:p>
+        </w:tc>
+      </w:tr>
+      <w:tr>
+        <w:tc>
+          <w:tcPr>
+            <w:tcW w:w="2335" w:type="dxa"/>
+            <w:vAlign w:val="center"/>
+          </w:tcPr>
+          <w:p>
+            <w:r>
+              <w:t>Environment</w:t>
+            </w:r>
+          </w:p>
+        </w:tc>
+        <w:tc>
+          <w:tcPr>
+            <w:tcW w:w="5755" w:type="dxa"/>
+          </w:tcPr>
+          <w:p>
+            <w:r>
+              <w:t xml:space="preserve">Visual Studio Enterprise 2015, </w:t>
+            </w:r>
+            <w:proofErr w:type="spellStart"/>
+            <w:r>
+              <w:t>GraphCalc</w:t>
+            </w:r>
+            <w:proofErr w:type="spellEnd"/>
+            <w:r>
+              <w:t xml:space="preserve"> running through Parallels Desktop 11 for Mac version 11.2.1 and a Windows 10 VM</w:t>
+            </w:r>
+          </w:p>
+        </w:tc>
+      </w:tr>
+      <w:tr>
+        <w:tc>
+          <w:tcPr>
+            <w:tcW w:w="2335" w:type="dxa"/>
+            <w:vAlign w:val="center"/>
+          </w:tcPr>
+          <w:p>
+            <w:r>
+              <w:t>Resolution</w:t>
+            </w:r>
+          </w:p>
+        </w:tc>
+        <w:tc>
+          <w:tcPr>
+            <w:tcW w:w="5755" w:type="dxa"/>
+          </w:tcPr>
+          <w:p>
+            <w:r>
+              <w:t>--</w:t>
+            </w:r>
+          </w:p>
+        </w:tc>
+      </w:tr>
+      <w:tr>
+        <w:tc>
+          <w:tcPr>
+            <w:tcW w:w="2335" w:type="dxa"/>
+            <w:vAlign w:val="center"/>
+          </w:tcPr>
+          <w:p>
+            <w:r>
+              <w:t>Regression Test Case</w:t>
+            </w:r>
+          </w:p>
+        </w:tc>
+        <w:tc>
+          <w:tcPr>
+            <w:tcW w:w="5755" w:type="dxa"/>
+          </w:tcPr>
+          <w:p>
+            <w:r>
+              <w:t xml:space="preserve">Test case </w:t>
+            </w:r>
+            <w:proofErr w:type="spellStart"/>
+            <w:r>
+              <w:t>onethousandPlusMinusTwo</w:t>
+            </w:r>
+            <w:proofErr w:type="spellEnd"/>
+            <w:r>
+              <w:t xml:space="preserve"> caught the bug</w:t>
+            </w:r>
+          </w:p>
+        </w:tc>
+      </w:tr>
+    </w:tbl>
+    <w:p/>
+    <w:tbl>
+      <w:tblPr>
+        <w:tblStyle w:val="TableGrid"/>
+        <w:tblW w:w="8090" w:type="dxa"/>
+        <w:tblInd w:w="720" w:type="dxa"/>
+        <w:tblLook w:val="04A0" w:firstRow="1" w:lastRow="0" w:firstColumn="1" w:lastColumn="0" w:noHBand="0" w:noVBand="1"/>
+      </w:tblPr>
+      <w:tblGrid>
+        <w:gridCol w:w="2335"/>
+        <w:gridCol w:w="5755"/>
+      </w:tblGrid>
+      <w:tr>
+        <w:tc>
+          <w:tcPr>
+            <w:tcW w:w="2335" w:type="dxa"/>
+            <w:vAlign w:val="center"/>
+          </w:tcPr>
+          <w:p>
+            <w:r>
+              <w:t>Title</w:t>
+            </w:r>
+          </w:p>
+        </w:tc>
+        <w:tc>
+          <w:tcPr>
+            <w:tcW w:w="5755" w:type="dxa"/>
+          </w:tcPr>
+          <w:p>
+            <w:r>
+              <w:t>Can’t lead with minus</w:t>
+            </w:r>
+          </w:p>
+        </w:tc>
+      </w:tr>
+      <w:tr>
+        <w:tc>
+          <w:tcPr>
+            <w:tcW w:w="2335" w:type="dxa"/>
+            <w:vAlign w:val="center"/>
+          </w:tcPr>
+          <w:p>
+            <w:r>
+              <w:t>Description</w:t>
+            </w:r>
+          </w:p>
+        </w:tc>
+        <w:tc>
+          <w:tcPr>
+            <w:tcW w:w="5755" w:type="dxa"/>
+          </w:tcPr>
+          <w:p>
+            <w:r>
+              <w:t>If you type the ‘</w:t>
+            </w:r>
+            <w:proofErr w:type="gramStart"/>
+            <w:r>
+              <w:t>-‘ (</w:t>
+            </w:r>
+            <w:proofErr w:type="gramEnd"/>
+            <w:r>
+              <w:t>minus sign) and then arrow left to delete ‘</w:t>
+            </w:r>
+            <w:proofErr w:type="spellStart"/>
+            <w:r>
+              <w:t>ans</w:t>
+            </w:r>
+            <w:proofErr w:type="spellEnd"/>
+            <w:r>
+              <w:t>’ only ‘s’ and ‘n’ can be deleted.  When you try to delete the ‘a’,   ‘</w:t>
+            </w:r>
+            <w:proofErr w:type="spellStart"/>
+            <w:r>
+              <w:t>ans</w:t>
+            </w:r>
+            <w:proofErr w:type="spellEnd"/>
+            <w:r>
+              <w:t>-‘ reappears.</w:t>
+            </w:r>
+          </w:p>
+        </w:tc>
+      </w:tr>
+      <w:tr>
+        <w:tc>
+          <w:tcPr>
+            <w:tcW w:w="2335" w:type="dxa"/>
+            <w:vAlign w:val="center"/>
+          </w:tcPr>
+          <w:p>
+            <w:r>
+              <w:t>Status</w:t>
+            </w:r>
+          </w:p>
+        </w:tc>
+        <w:tc>
+          <w:tcPr>
+            <w:tcW w:w="5755" w:type="dxa"/>
+          </w:tcPr>
+          <w:p>
+            <w:r>
+              <w:t>Open</w:t>
+            </w:r>
+          </w:p>
+        </w:tc>
+      </w:tr>
+      <w:tr>
+        <w:tc>
+          <w:tcPr>
+            <w:tcW w:w="2335" w:type="dxa"/>
+            <w:vAlign w:val="center"/>
+          </w:tcPr>
+          <w:p>
+            <w:r>
+              <w:t>Version Found</w:t>
+            </w:r>
+          </w:p>
+        </w:tc>
+        <w:tc>
+          <w:tcPr>
+            <w:tcW w:w="5755" w:type="dxa"/>
+          </w:tcPr>
+          <w:p>
+            <w:r>
+              <w:t>4.0.1</w:t>
+            </w:r>
+          </w:p>
+        </w:tc>
+      </w:tr>
+      <w:tr>
+        <w:tc>
+          <w:tcPr>
+            <w:tcW w:w="2335" w:type="dxa"/>
+            <w:vAlign w:val="center"/>
+          </w:tcPr>
+          <w:p>
+            <w:r>
+              <w:t>Reproduction Steps</w:t>
+            </w:r>
+          </w:p>
+        </w:tc>
+        <w:tc>
+          <w:tcPr>
+            <w:tcW w:w="5755" w:type="dxa"/>
+          </w:tcPr>
+          <w:p>
+            <w:pPr>
+              <w:pStyle w:val="ListParagraph"/>
+              <w:numPr>
+                <w:ilvl w:val="0"/>
+                <w:numId w:val="1"/>
+              </w:numPr>
+            </w:pPr>
+            <w:r>
+              <w:t xml:space="preserve">Perform one full operation in calculator </w:t>
+            </w:r>
+            <w:proofErr w:type="spellStart"/>
+            <w:r>
+              <w:t>i.e</w:t>
+            </w:r>
+            <w:proofErr w:type="spellEnd"/>
+            <w:r>
+              <w:t xml:space="preserve"> (2+2)</w:t>
+            </w:r>
+          </w:p>
+          <w:p>
+            <w:pPr>
+              <w:pStyle w:val="ListParagraph"/>
+              <w:numPr>
+                <w:ilvl w:val="0"/>
+                <w:numId w:val="1"/>
+              </w:numPr>
+            </w:pPr>
+            <w:r>
+              <w:t>Ensure entry box is clear and press ‘</w:t>
+            </w:r>
+            <w:proofErr w:type="gramStart"/>
+            <w:r>
+              <w:t>-‘ on</w:t>
+            </w:r>
+            <w:proofErr w:type="gramEnd"/>
+            <w:r>
+              <w:t xml:space="preserve"> the keyboard</w:t>
+            </w:r>
+          </w:p>
+          <w:p>
+            <w:pPr>
+              <w:pStyle w:val="ListParagraph"/>
+              <w:numPr>
+                <w:ilvl w:val="0"/>
+                <w:numId w:val="1"/>
+              </w:numPr>
+            </w:pPr>
+            <w:r>
+              <w:t>Arrow left once</w:t>
+            </w:r>
+          </w:p>
+          <w:p>
+            <w:pPr>
+              <w:pStyle w:val="ListParagraph"/>
+              <w:numPr>
+                <w:ilvl w:val="0"/>
+                <w:numId w:val="1"/>
+              </w:numPr>
+            </w:pPr>
+            <w:r>
+              <w:t>Attempt to delete ‘</w:t>
+            </w:r>
+            <w:proofErr w:type="spellStart"/>
+            <w:r>
+              <w:t>ans</w:t>
+            </w:r>
+            <w:proofErr w:type="spellEnd"/>
+            <w:r>
+              <w:t>’</w:t>
+            </w:r>
+          </w:p>
+        </w:tc>
+      </w:tr>
+      <w:tr>
+        <w:tc>
+          <w:tcPr>
+            <w:tcW w:w="2335" w:type="dxa"/>
+            <w:vAlign w:val="center"/>
+          </w:tcPr>
+          <w:p>
+            <w:r>
+              <w:t>Assigned</w:t>
+            </w:r>
+          </w:p>
+        </w:tc>
+        <w:tc>
+          <w:tcPr>
+            <w:tcW w:w="5755" w:type="dxa"/>
+          </w:tcPr>
+          <w:p>
+            <w:proofErr w:type="spellStart"/>
+            <w:r>
+              <w:t>GraphCalc</w:t>
+            </w:r>
+            <w:proofErr w:type="spellEnd"/>
+            <w:r>
+              <w:t xml:space="preserve"> Developer</w:t>
+            </w:r>
+          </w:p>
+        </w:tc>
+      </w:tr>
+      <w:tr>
+        <w:tc>
+          <w:tcPr>
+            <w:tcW w:w="2335" w:type="dxa"/>
+            <w:vAlign w:val="center"/>
+          </w:tcPr>
+          <w:p>
+            <w:r>
+              <w:t>Severity</w:t>
+            </w:r>
+          </w:p>
+        </w:tc>
+        <w:tc>
+          <w:tcPr>
+            <w:tcW w:w="5755" w:type="dxa"/>
+          </w:tcPr>
+          <w:p>
+            <w:r>
+              <w:t>2</w:t>
+            </w:r>
+          </w:p>
+        </w:tc>
+      </w:tr>
+      <w:tr>
+        <w:tc>
+          <w:tcPr>
+            <w:tcW w:w="2335" w:type="dxa"/>
+            <w:vAlign w:val="center"/>
+          </w:tcPr>
+          <w:p>
+            <w:r>
+              <w:t>Priority</w:t>
+            </w:r>
+          </w:p>
+        </w:tc>
+        <w:tc>
+          <w:tcPr>
+            <w:tcW w:w="5755" w:type="dxa"/>
+          </w:tcPr>
+          <w:p>
+            <w:r>
+              <w:t>1 – blocks testing of equations with ‘-‘ leading the expression</w:t>
+            </w:r>
+          </w:p>
+        </w:tc>
+      </w:tr>
+      <w:tr>
+        <w:tc>
+          <w:tcPr>
+            <w:tcW w:w="2335" w:type="dxa"/>
+            <w:vAlign w:val="center"/>
+          </w:tcPr>
+          <w:p>
+            <w:r>
+              <w:t>Environment</w:t>
+            </w:r>
+          </w:p>
+        </w:tc>
+        <w:tc>
+          <w:tcPr>
+            <w:tcW w:w="5755" w:type="dxa"/>
+          </w:tcPr>
+          <w:p>
+            <w:r>
+              <w:t xml:space="preserve">Visual Studio Enterprise 2015, </w:t>
+            </w:r>
+            <w:proofErr w:type="spellStart"/>
+            <w:r>
+              <w:t>GraphCalc</w:t>
+            </w:r>
+            <w:proofErr w:type="spellEnd"/>
+            <w:r>
+              <w:t xml:space="preserve"> running through Parallels Desktop </w:t>
+            </w:r>
+            <w:bookmarkStart w:id="0" w:name="_GoBack"/>
+            <w:bookmarkEnd w:id="0"/>
+            <w:r>
+              <w:t>11 for Mac version 11.2.1 and a Windows 10 VM</w:t>
+            </w:r>
+          </w:p>
+        </w:tc>
+      </w:tr>
+      <w:tr>
+        <w:tc>
+          <w:tcPr>
+            <w:tcW w:w="2335" w:type="dxa"/>
+            <w:vAlign w:val="center"/>
+          </w:tcPr>
+          <w:p>
+            <w:r>
+              <w:t>Resolution</w:t>
+            </w:r>
+          </w:p>
+        </w:tc>
+        <w:tc>
+          <w:tcPr>
+            <w:tcW w:w="5755" w:type="dxa"/>
+          </w:tcPr>
+          <w:p>
+            <w:r>
+              <w:t>--</w:t>
+            </w:r>
+          </w:p>
+        </w:tc>
+      </w:tr>
+      <w:tr>
+        <w:trPr>
+          <w:trHeight w:val="197"/>
+        </w:trPr>
+        <w:tc>
+          <w:tcPr>
+            <w:tcW w:w="2335" w:type="dxa"/>
+            <w:vAlign w:val="center"/>
+          </w:tcPr>
+          <w:p>
+            <w:r>
+              <w:t>Regression Test Case</w:t>
+            </w:r>
+          </w:p>
+        </w:tc>
+        <w:tc>
+          <w:tcPr>
+            <w:tcW w:w="5755" w:type="dxa"/>
+          </w:tcPr>
+          <w:p>
+            <w:r>
+              <w:t>To be created upon resolution</w:t>
+            </w:r>
+          </w:p>
+        </w:tc>
+      </w:tr>
+    </w:tbl>
+    <w:p/>
     <w:sectPr>
       <w:pgSz w:w="12240" w:h="15840"/>
       <w:pgMar w:top="1440" w:right="1440" w:bottom="1440" w:left="1440" w:header="720" w:footer="720" w:gutter="0"/>
@@ -14,6 +675,100 @@
     </w:sectPr>
   </w:body>
 </w:document>
+</file>
+
+<file path=word/numbering.xml><?xml version="1.0" encoding="utf-8"?>
+<w:numbering xmlns:wpc="http://schemas.microsoft.com/office/word/2010/wordprocessingCanvas" xmlns:mo="http://schemas.microsoft.com/office/mac/office/2008/main" xmlns:mc="http://schemas.openxmlformats.org/markup-compatibility/2006" xmlns:mv="urn:schemas-microsoft-com:mac:vml" xmlns:o="urn:schemas-microsoft-com:office:office" xmlns:r="http://schemas.openxmlformats.org/officeDocument/2006/relationships" xmlns:m="http://schemas.openxmlformats.org/officeDocument/2006/math" xmlns:v="urn:schemas-microsoft-com:vml" xmlns:wp14="http://schemas.microsoft.com/office/word/2010/wordprocessingDrawing" xmlns:wp="http://schemas.openxmlformats.org/drawingml/2006/wordprocessingDrawing" xmlns:w10="urn:schemas-microsoft-com:office:word" xmlns:w="http://schemas.openxmlformats.org/wordprocessingml/2006/main" xmlns:w14="http://schemas.microsoft.com/office/word/2010/wordml" xmlns:w15="http://schemas.microsoft.com/office/word/2012/wordml" xmlns:wpg="http://schemas.microsoft.com/office/word/2010/wordprocessingGroup" xmlns:wpi="http://schemas.microsoft.com/office/word/2010/wordprocessingInk" xmlns:wne="http://schemas.microsoft.com/office/word/2006/wordml" xmlns:wps="http://schemas.microsoft.com/office/word/2010/wordprocessingShape" mc:Ignorable="w14 w15 wp14">
+  <w:abstractNum w:abstractNumId="0">
+    <w:nsid w:val="529C77C7"/>
+    <w:multiLevelType w:val="hybridMultilevel"/>
+    <w:tmpl w:val="CE74E1AA"/>
+    <w:lvl w:ilvl="0" w:tplc="0409000F">
+      <w:start w:val="1"/>
+      <w:numFmt w:val="decimal"/>
+      <w:lvlText w:val="%1."/>
+      <w:lvlJc w:val="left"/>
+      <w:pPr>
+        <w:ind w:left="360" w:hanging="360"/>
+      </w:pPr>
+    </w:lvl>
+    <w:lvl w:ilvl="1" w:tplc="04090019" w:tentative="1">
+      <w:start w:val="1"/>
+      <w:numFmt w:val="lowerLetter"/>
+      <w:lvlText w:val="%2."/>
+      <w:lvlJc w:val="left"/>
+      <w:pPr>
+        <w:ind w:left="1080" w:hanging="360"/>
+      </w:pPr>
+    </w:lvl>
+    <w:lvl w:ilvl="2" w:tplc="0409001B" w:tentative="1">
+      <w:start w:val="1"/>
+      <w:numFmt w:val="lowerRoman"/>
+      <w:lvlText w:val="%3."/>
+      <w:lvlJc w:val="right"/>
+      <w:pPr>
+        <w:ind w:left="1800" w:hanging="180"/>
+      </w:pPr>
+    </w:lvl>
+    <w:lvl w:ilvl="3" w:tplc="0409000F" w:tentative="1">
+      <w:start w:val="1"/>
+      <w:numFmt w:val="decimal"/>
+      <w:lvlText w:val="%4."/>
+      <w:lvlJc w:val="left"/>
+      <w:pPr>
+        <w:ind w:left="2520" w:hanging="360"/>
+      </w:pPr>
+    </w:lvl>
+    <w:lvl w:ilvl="4" w:tplc="04090019" w:tentative="1">
+      <w:start w:val="1"/>
+      <w:numFmt w:val="lowerLetter"/>
+      <w:lvlText w:val="%5."/>
+      <w:lvlJc w:val="left"/>
+      <w:pPr>
+        <w:ind w:left="3240" w:hanging="360"/>
+      </w:pPr>
+    </w:lvl>
+    <w:lvl w:ilvl="5" w:tplc="0409001B" w:tentative="1">
+      <w:start w:val="1"/>
+      <w:numFmt w:val="lowerRoman"/>
+      <w:lvlText w:val="%6."/>
+      <w:lvlJc w:val="right"/>
+      <w:pPr>
+        <w:ind w:left="3960" w:hanging="180"/>
+      </w:pPr>
+    </w:lvl>
+    <w:lvl w:ilvl="6" w:tplc="0409000F" w:tentative="1">
+      <w:start w:val="1"/>
+      <w:numFmt w:val="decimal"/>
+      <w:lvlText w:val="%7."/>
+      <w:lvlJc w:val="left"/>
+      <w:pPr>
+        <w:ind w:left="4680" w:hanging="360"/>
+      </w:pPr>
+    </w:lvl>
+    <w:lvl w:ilvl="7" w:tplc="04090019" w:tentative="1">
+      <w:start w:val="1"/>
+      <w:numFmt w:val="lowerLetter"/>
+      <w:lvlText w:val="%8."/>
+      <w:lvlJc w:val="left"/>
+      <w:pPr>
+        <w:ind w:left="5400" w:hanging="360"/>
+      </w:pPr>
+    </w:lvl>
+    <w:lvl w:ilvl="8" w:tplc="0409001B" w:tentative="1">
+      <w:start w:val="1"/>
+      <w:numFmt w:val="lowerRoman"/>
+      <w:lvlText w:val="%9."/>
+      <w:lvlJc w:val="right"/>
+      <w:pPr>
+        <w:ind w:left="6120" w:hanging="180"/>
+      </w:pPr>
+    </w:lvl>
+  </w:abstractNum>
+  <w:num w:numId="1">
+    <w:abstractNumId w:val="0"/>
+  </w:num>
+</w:numbering>
 </file>
 
 <file path=word/styles.xml><?xml version="1.0" encoding="utf-8"?>
@@ -135,6 +890,7 @@
     <w:lsdException w:name="HTML Sample" w:semiHidden="1" w:unhideWhenUsed="1"/>
     <w:lsdException w:name="HTML Typewriter" w:semiHidden="1" w:unhideWhenUsed="1"/>
     <w:lsdException w:name="HTML Variable" w:semiHidden="1" w:unhideWhenUsed="1"/>
+    <w:lsdException w:name="Normal Table" w:semiHidden="1" w:unhideWhenUsed="1"/>
     <w:lsdException w:name="annotation subject" w:semiHidden="1" w:unhideWhenUsed="1"/>
     <w:lsdException w:name="No List" w:semiHidden="1" w:unhideWhenUsed="1"/>
     <w:lsdException w:name="Outline List 1" w:semiHidden="1" w:unhideWhenUsed="1"/>
@@ -180,9 +936,11 @@
     <w:lsdException w:name="Table Subtle 1" w:semiHidden="1" w:unhideWhenUsed="1"/>
     <w:lsdException w:name="Table Subtle 2" w:semiHidden="1" w:unhideWhenUsed="1"/>
     <w:lsdException w:name="Table Web 1" w:semiHidden="1" w:unhideWhenUsed="1"/>
+    <w:lsdException w:name="Table Web 2" w:semiHidden="1" w:unhideWhenUsed="1"/>
     <w:lsdException w:name="Table Web 3" w:semiHidden="1" w:unhideWhenUsed="1"/>
     <w:lsdException w:name="Balloon Text" w:semiHidden="1" w:unhideWhenUsed="1"/>
-    <w:lsdException w:name="Table Grid" w:uiPriority="39"/>
+    <w:lsdException w:name="Table Grid" w:uiPriority="0"/>
+    <w:lsdException w:name="Table Theme" w:semiHidden="1" w:unhideWhenUsed="1"/>
     <w:lsdException w:name="Note Level 1" w:semiHidden="1" w:unhideWhenUsed="1"/>
     <w:lsdException w:name="Note Level 2" w:semiHidden="1" w:unhideWhenUsed="1"/>
     <w:lsdException w:name="Note Level 3" w:semiHidden="1" w:unhideWhenUsed="1"/>
@@ -413,12 +1171,11 @@
   <w:style w:type="paragraph" w:default="1" w:styleId="Normal">
     <w:name w:val="Normal"/>
     <w:qFormat/>
-    <w:rsid w:val="003F05C6"/>
-    <w:pPr>
-      <w:spacing w:line="480" w:lineRule="auto"/>
-    </w:pPr>
+    <w:rsid w:val="005D0AAC"/>
     <w:rPr>
-      <w:rFonts w:ascii="Times New Roman" w:hAnsi="Times New Roman"/>
+      <w:rFonts w:ascii="Times New Roman" w:eastAsia="Times New Roman" w:hAnsi="Times New Roman" w:cs="Times New Roman"/>
+      <w:sz w:val="20"/>
+      <w:szCs w:val="20"/>
     </w:rPr>
   </w:style>
   <w:style w:type="character" w:default="1" w:styleId="DefaultParagraphFont">
@@ -447,6 +1204,44 @@
     <w:uiPriority w:val="99"/>
     <w:semiHidden/>
     <w:unhideWhenUsed/>
+  </w:style>
+  <w:style w:type="table" w:styleId="TableGrid">
+    <w:name w:val="Table Grid"/>
+    <w:basedOn w:val="TableNormal"/>
+    <w:rsid w:val="005D0AAC"/>
+    <w:rPr>
+      <w:rFonts w:ascii="Times New Roman" w:eastAsia="Times New Roman" w:hAnsi="Times New Roman" w:cs="Times New Roman"/>
+      <w:sz w:val="20"/>
+      <w:szCs w:val="20"/>
+    </w:rPr>
+    <w:tblPr>
+      <w:tblInd w:w="0" w:type="dxa"/>
+      <w:tblBorders>
+        <w:top w:val="single" w:sz="4" w:space="0" w:color="auto"/>
+        <w:left w:val="single" w:sz="4" w:space="0" w:color="auto"/>
+        <w:bottom w:val="single" w:sz="4" w:space="0" w:color="auto"/>
+        <w:right w:val="single" w:sz="4" w:space="0" w:color="auto"/>
+        <w:insideH w:val="single" w:sz="4" w:space="0" w:color="auto"/>
+        <w:insideV w:val="single" w:sz="4" w:space="0" w:color="auto"/>
+      </w:tblBorders>
+      <w:tblCellMar>
+        <w:top w:w="0" w:type="dxa"/>
+        <w:left w:w="108" w:type="dxa"/>
+        <w:bottom w:w="0" w:type="dxa"/>
+        <w:right w:w="108" w:type="dxa"/>
+      </w:tblCellMar>
+    </w:tblPr>
+  </w:style>
+  <w:style w:type="paragraph" w:styleId="ListParagraph">
+    <w:name w:val="List Paragraph"/>
+    <w:basedOn w:val="Normal"/>
+    <w:uiPriority w:val="34"/>
+    <w:qFormat/>
+    <w:rsid w:val="005D0AAC"/>
+    <w:pPr>
+      <w:ind w:left="720"/>
+      <w:contextualSpacing/>
+    </w:pPr>
   </w:style>
 </w:styles>
 </file>

</xml_diff>

<commit_message>
Updated bug report document
Bugs found in convbase function by Bao
</commit_message>
<xml_diff>
--- a/Bug Reports.docx
+++ b/Bug Reports.docx
@@ -1,6 +1,6 @@
 
 <file path=word/document.xml><?xml version="1.0" encoding="utf-8"?>
-<w:document xmlns:wpc="http://schemas.microsoft.com/office/word/2010/wordprocessingCanvas" xmlns:mo="http://schemas.microsoft.com/office/mac/office/2008/main" xmlns:mc="http://schemas.openxmlformats.org/markup-compatibility/2006" xmlns:mv="urn:schemas-microsoft-com:mac:vml" xmlns:o="urn:schemas-microsoft-com:office:office" xmlns:r="http://schemas.openxmlformats.org/officeDocument/2006/relationships" xmlns:m="http://schemas.openxmlformats.org/officeDocument/2006/math" xmlns:v="urn:schemas-microsoft-com:vml" xmlns:wp14="http://schemas.microsoft.com/office/word/2010/wordprocessingDrawing" xmlns:wp="http://schemas.openxmlformats.org/drawingml/2006/wordprocessingDrawing" xmlns:w10="urn:schemas-microsoft-com:office:word" xmlns:w="http://schemas.openxmlformats.org/wordprocessingml/2006/main" xmlns:w14="http://schemas.microsoft.com/office/word/2010/wordml" xmlns:w15="http://schemas.microsoft.com/office/word/2012/wordml" xmlns:wpg="http://schemas.microsoft.com/office/word/2010/wordprocessingGroup" xmlns:wpi="http://schemas.microsoft.com/office/word/2010/wordprocessingInk" xmlns:wne="http://schemas.microsoft.com/office/word/2006/wordml" xmlns:wps="http://schemas.microsoft.com/office/word/2010/wordprocessingShape" mc:Ignorable="w14 w15 wp14">
+<w:document xmlns:wpc="http://schemas.microsoft.com/office/word/2010/wordprocessingCanvas" xmlns:cx="http://schemas.microsoft.com/office/drawing/2014/chartex" xmlns:cx1="http://schemas.microsoft.com/office/drawing/2015/9/8/chartex" xmlns:cx2="http://schemas.microsoft.com/office/drawing/2015/10/21/chartex" xmlns:cx3="http://schemas.microsoft.com/office/drawing/2016/5/9/chartex" xmlns:cx4="http://schemas.microsoft.com/office/drawing/2016/5/10/chartex" xmlns:cx5="http://schemas.microsoft.com/office/drawing/2016/5/11/chartex" xmlns:mc="http://schemas.openxmlformats.org/markup-compatibility/2006" xmlns:o="urn:schemas-microsoft-com:office:office" xmlns:r="http://schemas.openxmlformats.org/officeDocument/2006/relationships" xmlns:m="http://schemas.openxmlformats.org/officeDocument/2006/math" xmlns:v="urn:schemas-microsoft-com:vml" xmlns:wp14="http://schemas.microsoft.com/office/word/2010/wordprocessingDrawing" xmlns:wp="http://schemas.openxmlformats.org/drawingml/2006/wordprocessingDrawing" xmlns:w10="urn:schemas-microsoft-com:office:word" xmlns:w="http://schemas.openxmlformats.org/wordprocessingml/2006/main" xmlns:w14="http://schemas.microsoft.com/office/word/2010/wordml" xmlns:w15="http://schemas.microsoft.com/office/word/2012/wordml" xmlns:w16se="http://schemas.microsoft.com/office/word/2015/wordml/symex" xmlns:wpg="http://schemas.microsoft.com/office/word/2010/wordprocessingGroup" xmlns:wpi="http://schemas.microsoft.com/office/word/2010/wordprocessingInk" xmlns:wne="http://schemas.microsoft.com/office/word/2006/wordml" xmlns:wps="http://schemas.microsoft.com/office/word/2010/wordprocessingShape" mc:Ignorable="w14 w15 w16se wp14">
   <w:body>
     <w:tbl>
       <w:tblPr>
@@ -606,12 +606,7 @@
             </w:r>
             <w:proofErr w:type="spellEnd"/>
             <w:r>
-              <w:t xml:space="preserve"> running through Parallels Desktop </w:t>
-            </w:r>
-            <w:bookmarkStart w:id="0" w:name="_GoBack"/>
-            <w:bookmarkEnd w:id="0"/>
-            <w:r>
-              <w:t>11 for Mac version 11.2.1 and a Windows 10 VM</w:t>
+              <w:t xml:space="preserve"> running through Parallels Desktop 11 for Mac version 11.2.1 and a Windows 10 VM</w:t>
             </w:r>
           </w:p>
         </w:tc>
@@ -667,6 +662,1356 @@
       </w:tr>
     </w:tbl>
     <w:p/>
+    <w:tbl>
+      <w:tblPr>
+        <w:tblStyle w:val="TableGrid"/>
+        <w:tblW w:w="8090" w:type="dxa"/>
+        <w:tblInd w:w="720" w:type="dxa"/>
+        <w:tblLook w:val="04A0" w:firstRow="1" w:lastRow="0" w:firstColumn="1" w:lastColumn="0" w:noHBand="0" w:noVBand="1"/>
+      </w:tblPr>
+      <w:tblGrid>
+        <w:gridCol w:w="2335"/>
+        <w:gridCol w:w="5755"/>
+      </w:tblGrid>
+      <w:tr>
+        <w:tc>
+          <w:tcPr>
+            <w:tcW w:w="2335" w:type="dxa"/>
+            <w:vAlign w:val="center"/>
+          </w:tcPr>
+          <w:p>
+            <w:r>
+              <w:t>Title</w:t>
+            </w:r>
+          </w:p>
+        </w:tc>
+        <w:tc>
+          <w:tcPr>
+            <w:tcW w:w="5755" w:type="dxa"/>
+          </w:tcPr>
+          <w:p>
+            <w:r>
+              <w:t>Automatic Deletion of input box</w:t>
+            </w:r>
+          </w:p>
+        </w:tc>
+      </w:tr>
+      <w:tr>
+        <w:tc>
+          <w:tcPr>
+            <w:tcW w:w="2335" w:type="dxa"/>
+            <w:vAlign w:val="center"/>
+          </w:tcPr>
+          <w:p>
+            <w:r>
+              <w:t>Description</w:t>
+            </w:r>
+          </w:p>
+        </w:tc>
+        <w:tc>
+          <w:tcPr>
+            <w:tcW w:w="5755" w:type="dxa"/>
+          </w:tcPr>
+          <w:p>
+            <w:r>
+              <w:t>Using any function from the toolbar drop down menu deletes the current string in the input box</w:t>
+            </w:r>
+          </w:p>
+        </w:tc>
+      </w:tr>
+      <w:tr>
+        <w:tc>
+          <w:tcPr>
+            <w:tcW w:w="2335" w:type="dxa"/>
+            <w:vAlign w:val="center"/>
+          </w:tcPr>
+          <w:p>
+            <w:r>
+              <w:t>Status</w:t>
+            </w:r>
+          </w:p>
+        </w:tc>
+        <w:tc>
+          <w:tcPr>
+            <w:tcW w:w="5755" w:type="dxa"/>
+          </w:tcPr>
+          <w:p>
+            <w:r>
+              <w:t>Open</w:t>
+            </w:r>
+          </w:p>
+        </w:tc>
+      </w:tr>
+      <w:tr>
+        <w:tc>
+          <w:tcPr>
+            <w:tcW w:w="2335" w:type="dxa"/>
+            <w:vAlign w:val="center"/>
+          </w:tcPr>
+          <w:p>
+            <w:r>
+              <w:t>Version Found</w:t>
+            </w:r>
+          </w:p>
+        </w:tc>
+        <w:tc>
+          <w:tcPr>
+            <w:tcW w:w="5755" w:type="dxa"/>
+          </w:tcPr>
+          <w:p>
+            <w:r>
+              <w:t>4.0.1</w:t>
+            </w:r>
+          </w:p>
+        </w:tc>
+      </w:tr>
+      <w:tr>
+        <w:tc>
+          <w:tcPr>
+            <w:tcW w:w="2335" w:type="dxa"/>
+            <w:vAlign w:val="center"/>
+          </w:tcPr>
+          <w:p>
+            <w:r>
+              <w:t>Reproduction Steps</w:t>
+            </w:r>
+          </w:p>
+        </w:tc>
+        <w:tc>
+          <w:tcPr>
+            <w:tcW w:w="5755" w:type="dxa"/>
+          </w:tcPr>
+          <w:p>
+            <w:pPr>
+              <w:pStyle w:val="ListParagraph"/>
+              <w:numPr>
+                <w:ilvl w:val="0"/>
+                <w:numId w:val="2"/>
+              </w:numPr>
+            </w:pPr>
+            <w:r>
+              <w:t>Type in any string in the input box. Select a function (convert to base for example) in the tool bar menu.</w:t>
+            </w:r>
+          </w:p>
+          <w:p>
+            <w:pPr>
+              <w:pStyle w:val="ListParagraph"/>
+              <w:numPr>
+                <w:ilvl w:val="0"/>
+                <w:numId w:val="2"/>
+              </w:numPr>
+            </w:pPr>
+            <w:r>
+              <w:t>Note that the input box is selected and then deleted when a function is selected.</w:t>
+            </w:r>
+          </w:p>
+        </w:tc>
+      </w:tr>
+      <w:tr>
+        <w:tc>
+          <w:tcPr>
+            <w:tcW w:w="2335" w:type="dxa"/>
+            <w:vAlign w:val="center"/>
+          </w:tcPr>
+          <w:p>
+            <w:r>
+              <w:t>Assigned</w:t>
+            </w:r>
+          </w:p>
+        </w:tc>
+        <w:tc>
+          <w:tcPr>
+            <w:tcW w:w="5755" w:type="dxa"/>
+          </w:tcPr>
+          <w:p>
+            <w:proofErr w:type="spellStart"/>
+            <w:r>
+              <w:t>GraphCalc</w:t>
+            </w:r>
+            <w:proofErr w:type="spellEnd"/>
+            <w:r>
+              <w:t xml:space="preserve"> Developer</w:t>
+            </w:r>
+          </w:p>
+        </w:tc>
+      </w:tr>
+      <w:tr>
+        <w:tc>
+          <w:tcPr>
+            <w:tcW w:w="2335" w:type="dxa"/>
+            <w:vAlign w:val="center"/>
+          </w:tcPr>
+          <w:p>
+            <w:r>
+              <w:t>Severity</w:t>
+            </w:r>
+          </w:p>
+        </w:tc>
+        <w:tc>
+          <w:tcPr>
+            <w:tcW w:w="5755" w:type="dxa"/>
+          </w:tcPr>
+          <w:p>
+            <w:r>
+              <w:t>2</w:t>
+            </w:r>
+          </w:p>
+        </w:tc>
+      </w:tr>
+      <w:tr>
+        <w:tc>
+          <w:tcPr>
+            <w:tcW w:w="2335" w:type="dxa"/>
+            <w:vAlign w:val="center"/>
+          </w:tcPr>
+          <w:p>
+            <w:r>
+              <w:t>Priority</w:t>
+            </w:r>
+          </w:p>
+        </w:tc>
+        <w:tc>
+          <w:tcPr>
+            <w:tcW w:w="5755" w:type="dxa"/>
+          </w:tcPr>
+          <w:p>
+            <w:r>
+              <w:t xml:space="preserve">3 – Can be resolved by manually </w:t>
+            </w:r>
+            <w:proofErr w:type="spellStart"/>
+            <w:r>
+              <w:t>inputing</w:t>
+            </w:r>
+            <w:proofErr w:type="spellEnd"/>
+            <w:r>
+              <w:t xml:space="preserve"> functions</w:t>
+            </w:r>
+          </w:p>
+        </w:tc>
+      </w:tr>
+      <w:tr>
+        <w:tc>
+          <w:tcPr>
+            <w:tcW w:w="2335" w:type="dxa"/>
+            <w:vAlign w:val="center"/>
+          </w:tcPr>
+          <w:p>
+            <w:r>
+              <w:t>Environment</w:t>
+            </w:r>
+          </w:p>
+        </w:tc>
+        <w:tc>
+          <w:tcPr>
+            <w:tcW w:w="5755" w:type="dxa"/>
+          </w:tcPr>
+          <w:p>
+            <w:r>
+              <w:t xml:space="preserve">Visual Studio Enterprise 2015, </w:t>
+            </w:r>
+            <w:proofErr w:type="spellStart"/>
+            <w:r>
+              <w:t>GraphCalc</w:t>
+            </w:r>
+            <w:proofErr w:type="spellEnd"/>
+            <w:r>
+              <w:t xml:space="preserve"> running through Parallels Desktop 11 for Mac version 11.2.1 and a Windows 10 VM</w:t>
+            </w:r>
+          </w:p>
+        </w:tc>
+      </w:tr>
+      <w:tr>
+        <w:tc>
+          <w:tcPr>
+            <w:tcW w:w="2335" w:type="dxa"/>
+            <w:vAlign w:val="center"/>
+          </w:tcPr>
+          <w:p>
+            <w:r>
+              <w:t>Resolution</w:t>
+            </w:r>
+          </w:p>
+        </w:tc>
+        <w:tc>
+          <w:tcPr>
+            <w:tcW w:w="5755" w:type="dxa"/>
+          </w:tcPr>
+          <w:p>
+            <w:r>
+              <w:t>--</w:t>
+            </w:r>
+          </w:p>
+        </w:tc>
+      </w:tr>
+      <w:tr>
+        <w:trPr>
+          <w:trHeight w:val="197"/>
+        </w:trPr>
+        <w:tc>
+          <w:tcPr>
+            <w:tcW w:w="2335" w:type="dxa"/>
+            <w:vAlign w:val="center"/>
+          </w:tcPr>
+          <w:p>
+            <w:r>
+              <w:t>Regression Test Case</w:t>
+            </w:r>
+          </w:p>
+        </w:tc>
+        <w:tc>
+          <w:tcPr>
+            <w:tcW w:w="5755" w:type="dxa"/>
+          </w:tcPr>
+          <w:p>
+            <w:r>
+              <w:t>To be created upon resolution</w:t>
+            </w:r>
+          </w:p>
+        </w:tc>
+      </w:tr>
+    </w:tbl>
+    <w:p/>
+    <w:tbl>
+      <w:tblPr>
+        <w:tblStyle w:val="TableGrid"/>
+        <w:tblW w:w="8090" w:type="dxa"/>
+        <w:tblInd w:w="720" w:type="dxa"/>
+        <w:tblLook w:val="04A0" w:firstRow="1" w:lastRow="0" w:firstColumn="1" w:lastColumn="0" w:noHBand="0" w:noVBand="1"/>
+      </w:tblPr>
+      <w:tblGrid>
+        <w:gridCol w:w="2335"/>
+        <w:gridCol w:w="5755"/>
+      </w:tblGrid>
+      <w:tr>
+        <w:tc>
+          <w:tcPr>
+            <w:tcW w:w="2335" w:type="dxa"/>
+            <w:vAlign w:val="center"/>
+          </w:tcPr>
+          <w:p>
+            <w:r>
+              <w:t>Title</w:t>
+            </w:r>
+          </w:p>
+        </w:tc>
+        <w:tc>
+          <w:tcPr>
+            <w:tcW w:w="5755" w:type="dxa"/>
+          </w:tcPr>
+          <w:p>
+            <w:r>
+              <w:t xml:space="preserve">Using </w:t>
+            </w:r>
+            <w:proofErr w:type="spellStart"/>
+            <w:r>
+              <w:t>ans</w:t>
+            </w:r>
+            <w:proofErr w:type="spellEnd"/>
+            <w:r>
+              <w:t xml:space="preserve"> is possible during a fresh restart</w:t>
+            </w:r>
+          </w:p>
+        </w:tc>
+      </w:tr>
+      <w:tr>
+        <w:tc>
+          <w:tcPr>
+            <w:tcW w:w="2335" w:type="dxa"/>
+            <w:vAlign w:val="center"/>
+          </w:tcPr>
+          <w:p>
+            <w:r>
+              <w:t>Description</w:t>
+            </w:r>
+          </w:p>
+        </w:tc>
+        <w:tc>
+          <w:tcPr>
+            <w:tcW w:w="5755" w:type="dxa"/>
+          </w:tcPr>
+          <w:p>
+            <w:r>
+              <w:t xml:space="preserve">Selecting functions that could use </w:t>
+            </w:r>
+            <w:proofErr w:type="spellStart"/>
+            <w:r>
+              <w:t>ans</w:t>
+            </w:r>
+            <w:proofErr w:type="spellEnd"/>
+            <w:r>
+              <w:t xml:space="preserve"> will create </w:t>
+            </w:r>
+            <w:proofErr w:type="spellStart"/>
+            <w:r>
+              <w:t>ans</w:t>
+            </w:r>
+            <w:proofErr w:type="spellEnd"/>
+            <w:r>
+              <w:t xml:space="preserve"> in the input box. Pressing enter will also compute </w:t>
+            </w:r>
+            <w:proofErr w:type="spellStart"/>
+            <w:r>
+              <w:t>ans</w:t>
+            </w:r>
+            <w:proofErr w:type="spellEnd"/>
+            <w:r>
+              <w:t xml:space="preserve"> even though there is no history to reference. </w:t>
+            </w:r>
+            <w:proofErr w:type="spellStart"/>
+            <w:r>
+              <w:t>Ans</w:t>
+            </w:r>
+            <w:proofErr w:type="spellEnd"/>
+            <w:r>
+              <w:t xml:space="preserve"> is therefore obscure</w:t>
+            </w:r>
+          </w:p>
+        </w:tc>
+      </w:tr>
+      <w:tr>
+        <w:tc>
+          <w:tcPr>
+            <w:tcW w:w="2335" w:type="dxa"/>
+            <w:vAlign w:val="center"/>
+          </w:tcPr>
+          <w:p>
+            <w:r>
+              <w:t>Status</w:t>
+            </w:r>
+          </w:p>
+        </w:tc>
+        <w:tc>
+          <w:tcPr>
+            <w:tcW w:w="5755" w:type="dxa"/>
+          </w:tcPr>
+          <w:p>
+            <w:r>
+              <w:t>Open</w:t>
+            </w:r>
+          </w:p>
+        </w:tc>
+      </w:tr>
+      <w:tr>
+        <w:tc>
+          <w:tcPr>
+            <w:tcW w:w="2335" w:type="dxa"/>
+            <w:vAlign w:val="center"/>
+          </w:tcPr>
+          <w:p>
+            <w:r>
+              <w:t>Version Found</w:t>
+            </w:r>
+          </w:p>
+        </w:tc>
+        <w:tc>
+          <w:tcPr>
+            <w:tcW w:w="5755" w:type="dxa"/>
+          </w:tcPr>
+          <w:p>
+            <w:r>
+              <w:t>4.0.1</w:t>
+            </w:r>
+          </w:p>
+        </w:tc>
+      </w:tr>
+      <w:tr>
+        <w:tc>
+          <w:tcPr>
+            <w:tcW w:w="2335" w:type="dxa"/>
+            <w:vAlign w:val="center"/>
+          </w:tcPr>
+          <w:p>
+            <w:r>
+              <w:lastRenderedPageBreak/>
+              <w:t>Reproduction Steps</w:t>
+            </w:r>
+          </w:p>
+        </w:tc>
+        <w:tc>
+          <w:tcPr>
+            <w:tcW w:w="5755" w:type="dxa"/>
+          </w:tcPr>
+          <w:p>
+            <w:pPr>
+              <w:pStyle w:val="ListParagraph"/>
+              <w:numPr>
+                <w:ilvl w:val="0"/>
+                <w:numId w:val="3"/>
+              </w:numPr>
+            </w:pPr>
+            <w:r>
+              <w:t>Restart application</w:t>
+            </w:r>
+          </w:p>
+          <w:p>
+            <w:pPr>
+              <w:pStyle w:val="ListParagraph"/>
+              <w:numPr>
+                <w:ilvl w:val="0"/>
+                <w:numId w:val="3"/>
+              </w:numPr>
+            </w:pPr>
+            <w:r>
+              <w:t>Select a function from the toolbar menu (convert to base)</w:t>
+            </w:r>
+          </w:p>
+          <w:p>
+            <w:pPr>
+              <w:pStyle w:val="ListParagraph"/>
+              <w:numPr>
+                <w:ilvl w:val="0"/>
+                <w:numId w:val="3"/>
+              </w:numPr>
+            </w:pPr>
+            <w:r>
+              <w:t>Should say “</w:t>
+            </w:r>
+            <w:proofErr w:type="spellStart"/>
+            <w:r>
+              <w:t>ans</w:t>
+            </w:r>
+            <w:proofErr w:type="spellEnd"/>
+            <w:r>
+              <w:t xml:space="preserve"> (function)” in input box</w:t>
+            </w:r>
+          </w:p>
+          <w:p>
+            <w:pPr>
+              <w:pStyle w:val="ListParagraph"/>
+              <w:numPr>
+                <w:ilvl w:val="0"/>
+                <w:numId w:val="3"/>
+              </w:numPr>
+            </w:pPr>
+            <w:r>
+              <w:t xml:space="preserve">Computes without errors but </w:t>
+            </w:r>
+            <w:proofErr w:type="spellStart"/>
+            <w:r>
+              <w:t>ans</w:t>
+            </w:r>
+            <w:proofErr w:type="spellEnd"/>
+            <w:r>
+              <w:t xml:space="preserve"> is unknown</w:t>
+            </w:r>
+          </w:p>
+        </w:tc>
+      </w:tr>
+      <w:tr>
+        <w:tc>
+          <w:tcPr>
+            <w:tcW w:w="2335" w:type="dxa"/>
+            <w:vAlign w:val="center"/>
+          </w:tcPr>
+          <w:p>
+            <w:r>
+              <w:t>Assigned</w:t>
+            </w:r>
+          </w:p>
+        </w:tc>
+        <w:tc>
+          <w:tcPr>
+            <w:tcW w:w="5755" w:type="dxa"/>
+          </w:tcPr>
+          <w:p>
+            <w:proofErr w:type="spellStart"/>
+            <w:r>
+              <w:t>GraphCalc</w:t>
+            </w:r>
+            <w:proofErr w:type="spellEnd"/>
+            <w:r>
+              <w:t xml:space="preserve"> Developer</w:t>
+            </w:r>
+          </w:p>
+        </w:tc>
+      </w:tr>
+      <w:tr>
+        <w:tc>
+          <w:tcPr>
+            <w:tcW w:w="2335" w:type="dxa"/>
+            <w:vAlign w:val="center"/>
+          </w:tcPr>
+          <w:p>
+            <w:r>
+              <w:t>Severity</w:t>
+            </w:r>
+          </w:p>
+        </w:tc>
+        <w:tc>
+          <w:tcPr>
+            <w:tcW w:w="5755" w:type="dxa"/>
+          </w:tcPr>
+          <w:p>
+            <w:r>
+              <w:t>4</w:t>
+            </w:r>
+          </w:p>
+        </w:tc>
+      </w:tr>
+      <w:tr>
+        <w:tc>
+          <w:tcPr>
+            <w:tcW w:w="2335" w:type="dxa"/>
+            <w:vAlign w:val="center"/>
+          </w:tcPr>
+          <w:p>
+            <w:r>
+              <w:t>Priority</w:t>
+            </w:r>
+          </w:p>
+        </w:tc>
+        <w:tc>
+          <w:tcPr>
+            <w:tcW w:w="5755" w:type="dxa"/>
+          </w:tcPr>
+          <w:p>
+            <w:r>
+              <w:t>4</w:t>
+            </w:r>
+          </w:p>
+        </w:tc>
+      </w:tr>
+      <w:tr>
+        <w:tc>
+          <w:tcPr>
+            <w:tcW w:w="2335" w:type="dxa"/>
+            <w:vAlign w:val="center"/>
+          </w:tcPr>
+          <w:p>
+            <w:r>
+              <w:t>Environment</w:t>
+            </w:r>
+          </w:p>
+        </w:tc>
+        <w:tc>
+          <w:tcPr>
+            <w:tcW w:w="5755" w:type="dxa"/>
+          </w:tcPr>
+          <w:p>
+            <w:r>
+              <w:t xml:space="preserve">Visual Studio Enterprise 2015, </w:t>
+            </w:r>
+            <w:proofErr w:type="spellStart"/>
+            <w:r>
+              <w:t>GraphCalc</w:t>
+            </w:r>
+            <w:proofErr w:type="spellEnd"/>
+            <w:r>
+              <w:t xml:space="preserve"> running through Parallels Desktop 11 for Mac version 11.2.1 and a Windows 10 VM</w:t>
+            </w:r>
+          </w:p>
+        </w:tc>
+      </w:tr>
+      <w:tr>
+        <w:tc>
+          <w:tcPr>
+            <w:tcW w:w="2335" w:type="dxa"/>
+            <w:vAlign w:val="center"/>
+          </w:tcPr>
+          <w:p>
+            <w:r>
+              <w:t>Resolution</w:t>
+            </w:r>
+          </w:p>
+        </w:tc>
+        <w:tc>
+          <w:tcPr>
+            <w:tcW w:w="5755" w:type="dxa"/>
+          </w:tcPr>
+          <w:p>
+            <w:r>
+              <w:t>--</w:t>
+            </w:r>
+          </w:p>
+        </w:tc>
+      </w:tr>
+      <w:tr>
+        <w:trPr>
+          <w:trHeight w:val="197"/>
+        </w:trPr>
+        <w:tc>
+          <w:tcPr>
+            <w:tcW w:w="2335" w:type="dxa"/>
+            <w:vAlign w:val="center"/>
+          </w:tcPr>
+          <w:p>
+            <w:r>
+              <w:t>Regression Test Case</w:t>
+            </w:r>
+          </w:p>
+        </w:tc>
+        <w:tc>
+          <w:tcPr>
+            <w:tcW w:w="5755" w:type="dxa"/>
+          </w:tcPr>
+          <w:p>
+            <w:r>
+              <w:t>To be created upon resolution</w:t>
+            </w:r>
+          </w:p>
+        </w:tc>
+      </w:tr>
+    </w:tbl>
+    <w:p/>
+    <w:tbl>
+      <w:tblPr>
+        <w:tblStyle w:val="TableGrid"/>
+        <w:tblW w:w="8090" w:type="dxa"/>
+        <w:tblInd w:w="720" w:type="dxa"/>
+        <w:tblLook w:val="04A0" w:firstRow="1" w:lastRow="0" w:firstColumn="1" w:lastColumn="0" w:noHBand="0" w:noVBand="1"/>
+      </w:tblPr>
+      <w:tblGrid>
+        <w:gridCol w:w="2335"/>
+        <w:gridCol w:w="5755"/>
+      </w:tblGrid>
+      <w:tr>
+        <w:tc>
+          <w:tcPr>
+            <w:tcW w:w="2335" w:type="dxa"/>
+            <w:vAlign w:val="center"/>
+          </w:tcPr>
+          <w:p>
+            <w:r>
+              <w:t>Title</w:t>
+            </w:r>
+          </w:p>
+        </w:tc>
+        <w:tc>
+          <w:tcPr>
+            <w:tcW w:w="5755" w:type="dxa"/>
+          </w:tcPr>
+          <w:p>
+            <w:r>
+              <w:t>entering convbase1</w:t>
+            </w:r>
+            <w:r>
+              <w:t xml:space="preserve"> crashes the program</w:t>
+            </w:r>
+          </w:p>
+        </w:tc>
+      </w:tr>
+      <w:tr>
+        <w:tc>
+          <w:tcPr>
+            <w:tcW w:w="2335" w:type="dxa"/>
+            <w:vAlign w:val="center"/>
+          </w:tcPr>
+          <w:p>
+            <w:r>
+              <w:t>Description</w:t>
+            </w:r>
+          </w:p>
+        </w:tc>
+        <w:tc>
+          <w:tcPr>
+            <w:tcW w:w="5755" w:type="dxa"/>
+          </w:tcPr>
+          <w:p>
+            <w:r>
+              <w:t xml:space="preserve">When using the function </w:t>
+            </w:r>
+            <w:proofErr w:type="spellStart"/>
+            <w:r>
+              <w:t>convbase</w:t>
+            </w:r>
+            <w:proofErr w:type="spellEnd"/>
+            <w:r>
+              <w:t>, using (number) convbase1 or numbers less than 1 crashes the program.</w:t>
+            </w:r>
+          </w:p>
+        </w:tc>
+      </w:tr>
+      <w:tr>
+        <w:tc>
+          <w:tcPr>
+            <w:tcW w:w="2335" w:type="dxa"/>
+            <w:vAlign w:val="center"/>
+          </w:tcPr>
+          <w:p>
+            <w:r>
+              <w:t>Status</w:t>
+            </w:r>
+          </w:p>
+        </w:tc>
+        <w:tc>
+          <w:tcPr>
+            <w:tcW w:w="5755" w:type="dxa"/>
+          </w:tcPr>
+          <w:p>
+            <w:r>
+              <w:t>Open</w:t>
+            </w:r>
+          </w:p>
+        </w:tc>
+      </w:tr>
+      <w:tr>
+        <w:tc>
+          <w:tcPr>
+            <w:tcW w:w="2335" w:type="dxa"/>
+            <w:vAlign w:val="center"/>
+          </w:tcPr>
+          <w:p>
+            <w:r>
+              <w:t>Version Found</w:t>
+            </w:r>
+          </w:p>
+        </w:tc>
+        <w:tc>
+          <w:tcPr>
+            <w:tcW w:w="5755" w:type="dxa"/>
+          </w:tcPr>
+          <w:p>
+            <w:r>
+              <w:t>4.0.1</w:t>
+            </w:r>
+          </w:p>
+        </w:tc>
+      </w:tr>
+      <w:tr>
+        <w:tc>
+          <w:tcPr>
+            <w:tcW w:w="2335" w:type="dxa"/>
+            <w:vAlign w:val="center"/>
+          </w:tcPr>
+          <w:p>
+            <w:r>
+              <w:t>Reproduction Steps</w:t>
+            </w:r>
+          </w:p>
+        </w:tc>
+        <w:tc>
+          <w:tcPr>
+            <w:tcW w:w="5755" w:type="dxa"/>
+          </w:tcPr>
+          <w:p>
+            <w:pPr>
+              <w:pStyle w:val="ListParagraph"/>
+              <w:numPr>
+                <w:ilvl w:val="0"/>
+                <w:numId w:val="4"/>
+              </w:numPr>
+            </w:pPr>
+            <w:r>
+              <w:t>Type in any positive integer in the input box</w:t>
+            </w:r>
+          </w:p>
+          <w:p>
+            <w:pPr>
+              <w:pStyle w:val="ListParagraph"/>
+              <w:numPr>
+                <w:ilvl w:val="0"/>
+                <w:numId w:val="4"/>
+              </w:numPr>
+            </w:pPr>
+            <w:r>
+              <w:t>Type “</w:t>
+            </w:r>
+            <w:proofErr w:type="spellStart"/>
+            <w:r>
+              <w:t>convbase</w:t>
+            </w:r>
+            <w:proofErr w:type="spellEnd"/>
+            <w:r>
+              <w:t>” followed by a number &lt;=1</w:t>
+            </w:r>
+          </w:p>
+        </w:tc>
+      </w:tr>
+      <w:tr>
+        <w:tc>
+          <w:tcPr>
+            <w:tcW w:w="2335" w:type="dxa"/>
+            <w:vAlign w:val="center"/>
+          </w:tcPr>
+          <w:p>
+            <w:r>
+              <w:t>Assigned</w:t>
+            </w:r>
+          </w:p>
+        </w:tc>
+        <w:tc>
+          <w:tcPr>
+            <w:tcW w:w="5755" w:type="dxa"/>
+          </w:tcPr>
+          <w:p>
+            <w:proofErr w:type="spellStart"/>
+            <w:r>
+              <w:t>GraphCalc</w:t>
+            </w:r>
+            <w:proofErr w:type="spellEnd"/>
+            <w:r>
+              <w:t xml:space="preserve"> Developer</w:t>
+            </w:r>
+          </w:p>
+        </w:tc>
+      </w:tr>
+      <w:tr>
+        <w:tc>
+          <w:tcPr>
+            <w:tcW w:w="2335" w:type="dxa"/>
+            <w:vAlign w:val="center"/>
+          </w:tcPr>
+          <w:p>
+            <w:r>
+              <w:t>Severity</w:t>
+            </w:r>
+          </w:p>
+        </w:tc>
+        <w:tc>
+          <w:tcPr>
+            <w:tcW w:w="5755" w:type="dxa"/>
+          </w:tcPr>
+          <w:p>
+            <w:r>
+              <w:t>1</w:t>
+            </w:r>
+          </w:p>
+        </w:tc>
+      </w:tr>
+      <w:tr>
+        <w:tc>
+          <w:tcPr>
+            <w:tcW w:w="2335" w:type="dxa"/>
+            <w:vAlign w:val="center"/>
+          </w:tcPr>
+          <w:p>
+            <w:r>
+              <w:t>Priority</w:t>
+            </w:r>
+          </w:p>
+        </w:tc>
+        <w:tc>
+          <w:tcPr>
+            <w:tcW w:w="5755" w:type="dxa"/>
+          </w:tcPr>
+          <w:p>
+            <w:r>
+              <w:t>1 – cannot test invalid entries. Easily reproduced by consumers</w:t>
+            </w:r>
+          </w:p>
+        </w:tc>
+      </w:tr>
+      <w:tr>
+        <w:tc>
+          <w:tcPr>
+            <w:tcW w:w="2335" w:type="dxa"/>
+            <w:vAlign w:val="center"/>
+          </w:tcPr>
+          <w:p>
+            <w:r>
+              <w:t>Environment</w:t>
+            </w:r>
+          </w:p>
+        </w:tc>
+        <w:tc>
+          <w:tcPr>
+            <w:tcW w:w="5755" w:type="dxa"/>
+          </w:tcPr>
+          <w:p>
+            <w:r>
+              <w:t xml:space="preserve">Visual Studio Enterprise 2015, </w:t>
+            </w:r>
+            <w:proofErr w:type="spellStart"/>
+            <w:r>
+              <w:t>GraphCalc</w:t>
+            </w:r>
+            <w:proofErr w:type="spellEnd"/>
+            <w:r>
+              <w:t xml:space="preserve"> running through Parallels Desktop 11 for Mac version 11.2.1 and a Windows 10 VM</w:t>
+            </w:r>
+          </w:p>
+        </w:tc>
+      </w:tr>
+      <w:tr>
+        <w:tc>
+          <w:tcPr>
+            <w:tcW w:w="2335" w:type="dxa"/>
+            <w:vAlign w:val="center"/>
+          </w:tcPr>
+          <w:p>
+            <w:r>
+              <w:t>Resolution</w:t>
+            </w:r>
+          </w:p>
+        </w:tc>
+        <w:tc>
+          <w:tcPr>
+            <w:tcW w:w="5755" w:type="dxa"/>
+          </w:tcPr>
+          <w:p>
+            <w:r>
+              <w:t>--</w:t>
+            </w:r>
+          </w:p>
+        </w:tc>
+      </w:tr>
+      <w:tr>
+        <w:trPr>
+          <w:trHeight w:val="197"/>
+        </w:trPr>
+        <w:tc>
+          <w:tcPr>
+            <w:tcW w:w="2335" w:type="dxa"/>
+            <w:vAlign w:val="center"/>
+          </w:tcPr>
+          <w:p>
+            <w:r>
+              <w:t>Regression Test Case</w:t>
+            </w:r>
+          </w:p>
+        </w:tc>
+        <w:tc>
+          <w:tcPr>
+            <w:tcW w:w="5755" w:type="dxa"/>
+          </w:tcPr>
+          <w:p>
+            <w:r>
+              <w:t>To be created upon resolution</w:t>
+            </w:r>
+          </w:p>
+        </w:tc>
+      </w:tr>
+    </w:tbl>
+    <w:p/>
+    <w:tbl>
+      <w:tblPr>
+        <w:tblStyle w:val="TableGrid"/>
+        <w:tblW w:w="8090" w:type="dxa"/>
+        <w:tblInd w:w="720" w:type="dxa"/>
+        <w:tblLook w:val="04A0" w:firstRow="1" w:lastRow="0" w:firstColumn="1" w:lastColumn="0" w:noHBand="0" w:noVBand="1"/>
+      </w:tblPr>
+      <w:tblGrid>
+        <w:gridCol w:w="2335"/>
+        <w:gridCol w:w="5755"/>
+      </w:tblGrid>
+      <w:tr>
+        <w:tc>
+          <w:tcPr>
+            <w:tcW w:w="2335" w:type="dxa"/>
+            <w:vAlign w:val="center"/>
+          </w:tcPr>
+          <w:p>
+            <w:r>
+              <w:t>Title</w:t>
+            </w:r>
+          </w:p>
+        </w:tc>
+        <w:tc>
+          <w:tcPr>
+            <w:tcW w:w="5755" w:type="dxa"/>
+          </w:tcPr>
+          <w:p>
+            <w:r>
+              <w:t xml:space="preserve">entering </w:t>
+            </w:r>
+            <w:proofErr w:type="spellStart"/>
+            <w:r>
+              <w:t>convbase</w:t>
+            </w:r>
+            <w:proofErr w:type="spellEnd"/>
+            <w:r>
+              <w:t xml:space="preserve"> with large base crashes program</w:t>
+            </w:r>
+          </w:p>
+        </w:tc>
+      </w:tr>
+      <w:tr>
+        <w:tc>
+          <w:tcPr>
+            <w:tcW w:w="2335" w:type="dxa"/>
+            <w:vAlign w:val="center"/>
+          </w:tcPr>
+          <w:p>
+            <w:r>
+              <w:t>Description</w:t>
+            </w:r>
+          </w:p>
+        </w:tc>
+        <w:tc>
+          <w:tcPr>
+            <w:tcW w:w="5755" w:type="dxa"/>
+          </w:tcPr>
+          <w:p>
+            <w:r>
+              <w:t xml:space="preserve">When using the function </w:t>
+            </w:r>
+            <w:proofErr w:type="spellStart"/>
+            <w:r>
+              <w:t>convbase</w:t>
+            </w:r>
+            <w:proofErr w:type="spellEnd"/>
+            <w:r>
+              <w:t xml:space="preserve">, using (number) </w:t>
+            </w:r>
+            <w:proofErr w:type="spellStart"/>
+            <w:r>
+              <w:t>convbase</w:t>
+            </w:r>
+            <w:proofErr w:type="spellEnd"/>
+            <w:r>
+              <w:t xml:space="preserve"> followed by a large number</w:t>
+            </w:r>
+            <w:r>
+              <w:t xml:space="preserve"> crashes the program.</w:t>
+            </w:r>
+          </w:p>
+        </w:tc>
+      </w:tr>
+      <w:tr>
+        <w:tc>
+          <w:tcPr>
+            <w:tcW w:w="2335" w:type="dxa"/>
+            <w:vAlign w:val="center"/>
+          </w:tcPr>
+          <w:p>
+            <w:r>
+              <w:t>Status</w:t>
+            </w:r>
+          </w:p>
+        </w:tc>
+        <w:tc>
+          <w:tcPr>
+            <w:tcW w:w="5755" w:type="dxa"/>
+          </w:tcPr>
+          <w:p>
+            <w:r>
+              <w:t>Open</w:t>
+            </w:r>
+          </w:p>
+        </w:tc>
+      </w:tr>
+      <w:tr>
+        <w:tc>
+          <w:tcPr>
+            <w:tcW w:w="2335" w:type="dxa"/>
+            <w:vAlign w:val="center"/>
+          </w:tcPr>
+          <w:p>
+            <w:r>
+              <w:t>Version Found</w:t>
+            </w:r>
+          </w:p>
+        </w:tc>
+        <w:tc>
+          <w:tcPr>
+            <w:tcW w:w="5755" w:type="dxa"/>
+          </w:tcPr>
+          <w:p>
+            <w:r>
+              <w:t>4.0.1</w:t>
+            </w:r>
+          </w:p>
+        </w:tc>
+      </w:tr>
+      <w:tr>
+        <w:tc>
+          <w:tcPr>
+            <w:tcW w:w="2335" w:type="dxa"/>
+            <w:vAlign w:val="center"/>
+          </w:tcPr>
+          <w:p>
+            <w:r>
+              <w:t>Reproduction Steps</w:t>
+            </w:r>
+          </w:p>
+        </w:tc>
+        <w:tc>
+          <w:tcPr>
+            <w:tcW w:w="5755" w:type="dxa"/>
+          </w:tcPr>
+          <w:p>
+            <w:pPr>
+              <w:pStyle w:val="ListParagraph"/>
+              <w:numPr>
+                <w:ilvl w:val="0"/>
+                <w:numId w:val="5"/>
+              </w:numPr>
+            </w:pPr>
+            <w:r>
+              <w:t>Type in any positive integer in the input box</w:t>
+            </w:r>
+          </w:p>
+          <w:p>
+            <w:pPr>
+              <w:pStyle w:val="ListParagraph"/>
+              <w:numPr>
+                <w:ilvl w:val="0"/>
+                <w:numId w:val="5"/>
+              </w:numPr>
+            </w:pPr>
+            <w:r>
+              <w:t>Type “</w:t>
+            </w:r>
+            <w:proofErr w:type="spellStart"/>
+            <w:r>
+              <w:t>convbase</w:t>
+            </w:r>
+            <w:proofErr w:type="spellEnd"/>
+            <w:r>
+              <w:t>” followed by a number &gt;=100</w:t>
+            </w:r>
+          </w:p>
+        </w:tc>
+      </w:tr>
+      <w:tr>
+        <w:tc>
+          <w:tcPr>
+            <w:tcW w:w="2335" w:type="dxa"/>
+            <w:vAlign w:val="center"/>
+          </w:tcPr>
+          <w:p>
+            <w:r>
+              <w:t>Assigned</w:t>
+            </w:r>
+          </w:p>
+        </w:tc>
+        <w:tc>
+          <w:tcPr>
+            <w:tcW w:w="5755" w:type="dxa"/>
+          </w:tcPr>
+          <w:p>
+            <w:proofErr w:type="spellStart"/>
+            <w:r>
+              <w:t>GraphCalc</w:t>
+            </w:r>
+            <w:proofErr w:type="spellEnd"/>
+            <w:r>
+              <w:t xml:space="preserve"> Developer</w:t>
+            </w:r>
+          </w:p>
+        </w:tc>
+      </w:tr>
+      <w:tr>
+        <w:tc>
+          <w:tcPr>
+            <w:tcW w:w="2335" w:type="dxa"/>
+            <w:vAlign w:val="center"/>
+          </w:tcPr>
+          <w:p>
+            <w:r>
+              <w:t>Severity</w:t>
+            </w:r>
+          </w:p>
+        </w:tc>
+        <w:tc>
+          <w:tcPr>
+            <w:tcW w:w="5755" w:type="dxa"/>
+          </w:tcPr>
+          <w:p>
+            <w:r>
+              <w:t>1</w:t>
+            </w:r>
+          </w:p>
+        </w:tc>
+      </w:tr>
+      <w:tr>
+        <w:tc>
+          <w:tcPr>
+            <w:tcW w:w="2335" w:type="dxa"/>
+            <w:vAlign w:val="center"/>
+          </w:tcPr>
+          <w:p>
+            <w:r>
+              <w:t>Priority</w:t>
+            </w:r>
+          </w:p>
+        </w:tc>
+        <w:tc>
+          <w:tcPr>
+            <w:tcW w:w="5755" w:type="dxa"/>
+          </w:tcPr>
+          <w:p>
+            <w:r>
+              <w:t>1 – cannot test invalid entries. Easily reproduced by consumers</w:t>
+            </w:r>
+          </w:p>
+        </w:tc>
+      </w:tr>
+      <w:tr>
+        <w:tc>
+          <w:tcPr>
+            <w:tcW w:w="2335" w:type="dxa"/>
+            <w:vAlign w:val="center"/>
+          </w:tcPr>
+          <w:p>
+            <w:r>
+              <w:t>Environment</w:t>
+            </w:r>
+          </w:p>
+        </w:tc>
+        <w:tc>
+          <w:tcPr>
+            <w:tcW w:w="5755" w:type="dxa"/>
+          </w:tcPr>
+          <w:p>
+            <w:r>
+              <w:t xml:space="preserve">Visual Studio Enterprise 2015, </w:t>
+            </w:r>
+            <w:proofErr w:type="spellStart"/>
+            <w:r>
+              <w:t>GraphCalc</w:t>
+            </w:r>
+            <w:proofErr w:type="spellEnd"/>
+            <w:r>
+              <w:t xml:space="preserve"> running through Parallels Desktop 11 for Mac version 11.2.1 and a Windows 10 VM</w:t>
+            </w:r>
+          </w:p>
+        </w:tc>
+      </w:tr>
+      <w:tr>
+        <w:tc>
+          <w:tcPr>
+            <w:tcW w:w="2335" w:type="dxa"/>
+            <w:vAlign w:val="center"/>
+          </w:tcPr>
+          <w:p>
+            <w:r>
+              <w:t>Resolution</w:t>
+            </w:r>
+          </w:p>
+        </w:tc>
+        <w:tc>
+          <w:tcPr>
+            <w:tcW w:w="5755" w:type="dxa"/>
+          </w:tcPr>
+          <w:p>
+            <w:r>
+              <w:t>--</w:t>
+            </w:r>
+          </w:p>
+        </w:tc>
+      </w:tr>
+      <w:tr>
+        <w:trPr>
+          <w:trHeight w:val="197"/>
+        </w:trPr>
+        <w:tc>
+          <w:tcPr>
+            <w:tcW w:w="2335" w:type="dxa"/>
+            <w:vAlign w:val="center"/>
+          </w:tcPr>
+          <w:p>
+            <w:r>
+              <w:t>Regression Test Case</w:t>
+            </w:r>
+          </w:p>
+        </w:tc>
+        <w:tc>
+          <w:tcPr>
+            <w:tcW w:w="5755" w:type="dxa"/>
+          </w:tcPr>
+          <w:p>
+            <w:r>
+              <w:t>To be created upon resolution</w:t>
+            </w:r>
+          </w:p>
+        </w:tc>
+      </w:tr>
+    </w:tbl>
+    <w:p>
+      <w:bookmarkStart w:id="0" w:name="_GoBack"/>
+      <w:bookmarkEnd w:id="0"/>
+    </w:p>
     <w:sectPr>
       <w:pgSz w:w="12240" w:h="15840"/>
       <w:pgMar w:top="1440" w:right="1440" w:bottom="1440" w:left="1440" w:header="720" w:footer="720" w:gutter="0"/>
@@ -678,8 +2023,275 @@
 </file>
 
 <file path=word/numbering.xml><?xml version="1.0" encoding="utf-8"?>
-<w:numbering xmlns:wpc="http://schemas.microsoft.com/office/word/2010/wordprocessingCanvas" xmlns:mo="http://schemas.microsoft.com/office/mac/office/2008/main" xmlns:mc="http://schemas.openxmlformats.org/markup-compatibility/2006" xmlns:mv="urn:schemas-microsoft-com:mac:vml" xmlns:o="urn:schemas-microsoft-com:office:office" xmlns:r="http://schemas.openxmlformats.org/officeDocument/2006/relationships" xmlns:m="http://schemas.openxmlformats.org/officeDocument/2006/math" xmlns:v="urn:schemas-microsoft-com:vml" xmlns:wp14="http://schemas.microsoft.com/office/word/2010/wordprocessingDrawing" xmlns:wp="http://schemas.openxmlformats.org/drawingml/2006/wordprocessingDrawing" xmlns:w10="urn:schemas-microsoft-com:office:word" xmlns:w="http://schemas.openxmlformats.org/wordprocessingml/2006/main" xmlns:w14="http://schemas.microsoft.com/office/word/2010/wordml" xmlns:w15="http://schemas.microsoft.com/office/word/2012/wordml" xmlns:wpg="http://schemas.microsoft.com/office/word/2010/wordprocessingGroup" xmlns:wpi="http://schemas.microsoft.com/office/word/2010/wordprocessingInk" xmlns:wne="http://schemas.microsoft.com/office/word/2006/wordml" xmlns:wps="http://schemas.microsoft.com/office/word/2010/wordprocessingShape" mc:Ignorable="w14 w15 wp14">
-  <w:abstractNum w:abstractNumId="0">
+<w:numbering xmlns:wpc="http://schemas.microsoft.com/office/word/2010/wordprocessingCanvas" xmlns:cx="http://schemas.microsoft.com/office/drawing/2014/chartex" xmlns:cx1="http://schemas.microsoft.com/office/drawing/2015/9/8/chartex" xmlns:cx2="http://schemas.microsoft.com/office/drawing/2015/10/21/chartex" xmlns:cx3="http://schemas.microsoft.com/office/drawing/2016/5/9/chartex" xmlns:cx4="http://schemas.microsoft.com/office/drawing/2016/5/10/chartex" xmlns:cx5="http://schemas.microsoft.com/office/drawing/2016/5/11/chartex" xmlns:mc="http://schemas.openxmlformats.org/markup-compatibility/2006" xmlns:o="urn:schemas-microsoft-com:office:office" xmlns:r="http://schemas.openxmlformats.org/officeDocument/2006/relationships" xmlns:m="http://schemas.openxmlformats.org/officeDocument/2006/math" xmlns:v="urn:schemas-microsoft-com:vml" xmlns:wp14="http://schemas.microsoft.com/office/word/2010/wordprocessingDrawing" xmlns:wp="http://schemas.openxmlformats.org/drawingml/2006/wordprocessingDrawing" xmlns:w10="urn:schemas-microsoft-com:office:word" xmlns:w="http://schemas.openxmlformats.org/wordprocessingml/2006/main" xmlns:w14="http://schemas.microsoft.com/office/word/2010/wordml" xmlns:w15="http://schemas.microsoft.com/office/word/2012/wordml" xmlns:w16se="http://schemas.microsoft.com/office/word/2015/wordml/symex" xmlns:wpg="http://schemas.microsoft.com/office/word/2010/wordprocessingGroup" xmlns:wpi="http://schemas.microsoft.com/office/word/2010/wordprocessingInk" xmlns:wne="http://schemas.microsoft.com/office/word/2006/wordml" xmlns:wps="http://schemas.microsoft.com/office/word/2010/wordprocessingShape" mc:Ignorable="w14 w15 w16se wp14">
+  <w:abstractNum w:abstractNumId="0" w15:restartNumberingAfterBreak="0">
+    <w:nsid w:val="343E7B15"/>
+    <w:multiLevelType w:val="hybridMultilevel"/>
+    <w:tmpl w:val="93CEC34E"/>
+    <w:lvl w:ilvl="0" w:tplc="0409000F">
+      <w:start w:val="1"/>
+      <w:numFmt w:val="decimal"/>
+      <w:lvlText w:val="%1."/>
+      <w:lvlJc w:val="left"/>
+      <w:pPr>
+        <w:ind w:left="720" w:hanging="360"/>
+      </w:pPr>
+      <w:rPr>
+        <w:rFonts w:hint="default"/>
+      </w:rPr>
+    </w:lvl>
+    <w:lvl w:ilvl="1" w:tplc="04090019" w:tentative="1">
+      <w:start w:val="1"/>
+      <w:numFmt w:val="lowerLetter"/>
+      <w:lvlText w:val="%2."/>
+      <w:lvlJc w:val="left"/>
+      <w:pPr>
+        <w:ind w:left="1440" w:hanging="360"/>
+      </w:pPr>
+    </w:lvl>
+    <w:lvl w:ilvl="2" w:tplc="0409001B" w:tentative="1">
+      <w:start w:val="1"/>
+      <w:numFmt w:val="lowerRoman"/>
+      <w:lvlText w:val="%3."/>
+      <w:lvlJc w:val="right"/>
+      <w:pPr>
+        <w:ind w:left="2160" w:hanging="180"/>
+      </w:pPr>
+    </w:lvl>
+    <w:lvl w:ilvl="3" w:tplc="0409000F" w:tentative="1">
+      <w:start w:val="1"/>
+      <w:numFmt w:val="decimal"/>
+      <w:lvlText w:val="%4."/>
+      <w:lvlJc w:val="left"/>
+      <w:pPr>
+        <w:ind w:left="2880" w:hanging="360"/>
+      </w:pPr>
+    </w:lvl>
+    <w:lvl w:ilvl="4" w:tplc="04090019" w:tentative="1">
+      <w:start w:val="1"/>
+      <w:numFmt w:val="lowerLetter"/>
+      <w:lvlText w:val="%5."/>
+      <w:lvlJc w:val="left"/>
+      <w:pPr>
+        <w:ind w:left="3600" w:hanging="360"/>
+      </w:pPr>
+    </w:lvl>
+    <w:lvl w:ilvl="5" w:tplc="0409001B" w:tentative="1">
+      <w:start w:val="1"/>
+      <w:numFmt w:val="lowerRoman"/>
+      <w:lvlText w:val="%6."/>
+      <w:lvlJc w:val="right"/>
+      <w:pPr>
+        <w:ind w:left="4320" w:hanging="180"/>
+      </w:pPr>
+    </w:lvl>
+    <w:lvl w:ilvl="6" w:tplc="0409000F" w:tentative="1">
+      <w:start w:val="1"/>
+      <w:numFmt w:val="decimal"/>
+      <w:lvlText w:val="%7."/>
+      <w:lvlJc w:val="left"/>
+      <w:pPr>
+        <w:ind w:left="5040" w:hanging="360"/>
+      </w:pPr>
+    </w:lvl>
+    <w:lvl w:ilvl="7" w:tplc="04090019" w:tentative="1">
+      <w:start w:val="1"/>
+      <w:numFmt w:val="lowerLetter"/>
+      <w:lvlText w:val="%8."/>
+      <w:lvlJc w:val="left"/>
+      <w:pPr>
+        <w:ind w:left="5760" w:hanging="360"/>
+      </w:pPr>
+    </w:lvl>
+    <w:lvl w:ilvl="8" w:tplc="0409001B" w:tentative="1">
+      <w:start w:val="1"/>
+      <w:numFmt w:val="lowerRoman"/>
+      <w:lvlText w:val="%9."/>
+      <w:lvlJc w:val="right"/>
+      <w:pPr>
+        <w:ind w:left="6480" w:hanging="180"/>
+      </w:pPr>
+    </w:lvl>
+  </w:abstractNum>
+  <w:abstractNum w:abstractNumId="1" w15:restartNumberingAfterBreak="0">
+    <w:nsid w:val="3AB91038"/>
+    <w:multiLevelType w:val="hybridMultilevel"/>
+    <w:tmpl w:val="93CEC34E"/>
+    <w:lvl w:ilvl="0" w:tplc="0409000F">
+      <w:start w:val="1"/>
+      <w:numFmt w:val="decimal"/>
+      <w:lvlText w:val="%1."/>
+      <w:lvlJc w:val="left"/>
+      <w:pPr>
+        <w:ind w:left="720" w:hanging="360"/>
+      </w:pPr>
+      <w:rPr>
+        <w:rFonts w:hint="default"/>
+      </w:rPr>
+    </w:lvl>
+    <w:lvl w:ilvl="1" w:tplc="04090019" w:tentative="1">
+      <w:start w:val="1"/>
+      <w:numFmt w:val="lowerLetter"/>
+      <w:lvlText w:val="%2."/>
+      <w:lvlJc w:val="left"/>
+      <w:pPr>
+        <w:ind w:left="1440" w:hanging="360"/>
+      </w:pPr>
+    </w:lvl>
+    <w:lvl w:ilvl="2" w:tplc="0409001B" w:tentative="1">
+      <w:start w:val="1"/>
+      <w:numFmt w:val="lowerRoman"/>
+      <w:lvlText w:val="%3."/>
+      <w:lvlJc w:val="right"/>
+      <w:pPr>
+        <w:ind w:left="2160" w:hanging="180"/>
+      </w:pPr>
+    </w:lvl>
+    <w:lvl w:ilvl="3" w:tplc="0409000F" w:tentative="1">
+      <w:start w:val="1"/>
+      <w:numFmt w:val="decimal"/>
+      <w:lvlText w:val="%4."/>
+      <w:lvlJc w:val="left"/>
+      <w:pPr>
+        <w:ind w:left="2880" w:hanging="360"/>
+      </w:pPr>
+    </w:lvl>
+    <w:lvl w:ilvl="4" w:tplc="04090019" w:tentative="1">
+      <w:start w:val="1"/>
+      <w:numFmt w:val="lowerLetter"/>
+      <w:lvlText w:val="%5."/>
+      <w:lvlJc w:val="left"/>
+      <w:pPr>
+        <w:ind w:left="3600" w:hanging="360"/>
+      </w:pPr>
+    </w:lvl>
+    <w:lvl w:ilvl="5" w:tplc="0409001B" w:tentative="1">
+      <w:start w:val="1"/>
+      <w:numFmt w:val="lowerRoman"/>
+      <w:lvlText w:val="%6."/>
+      <w:lvlJc w:val="right"/>
+      <w:pPr>
+        <w:ind w:left="4320" w:hanging="180"/>
+      </w:pPr>
+    </w:lvl>
+    <w:lvl w:ilvl="6" w:tplc="0409000F" w:tentative="1">
+      <w:start w:val="1"/>
+      <w:numFmt w:val="decimal"/>
+      <w:lvlText w:val="%7."/>
+      <w:lvlJc w:val="left"/>
+      <w:pPr>
+        <w:ind w:left="5040" w:hanging="360"/>
+      </w:pPr>
+    </w:lvl>
+    <w:lvl w:ilvl="7" w:tplc="04090019" w:tentative="1">
+      <w:start w:val="1"/>
+      <w:numFmt w:val="lowerLetter"/>
+      <w:lvlText w:val="%8."/>
+      <w:lvlJc w:val="left"/>
+      <w:pPr>
+        <w:ind w:left="5760" w:hanging="360"/>
+      </w:pPr>
+    </w:lvl>
+    <w:lvl w:ilvl="8" w:tplc="0409001B" w:tentative="1">
+      <w:start w:val="1"/>
+      <w:numFmt w:val="lowerRoman"/>
+      <w:lvlText w:val="%9."/>
+      <w:lvlJc w:val="right"/>
+      <w:pPr>
+        <w:ind w:left="6480" w:hanging="180"/>
+      </w:pPr>
+    </w:lvl>
+  </w:abstractNum>
+  <w:abstractNum w:abstractNumId="2" w15:restartNumberingAfterBreak="0">
+    <w:nsid w:val="527A46E8"/>
+    <w:multiLevelType w:val="hybridMultilevel"/>
+    <w:tmpl w:val="93CEC34E"/>
+    <w:lvl w:ilvl="0" w:tplc="0409000F">
+      <w:start w:val="1"/>
+      <w:numFmt w:val="decimal"/>
+      <w:lvlText w:val="%1."/>
+      <w:lvlJc w:val="left"/>
+      <w:pPr>
+        <w:ind w:left="720" w:hanging="360"/>
+      </w:pPr>
+      <w:rPr>
+        <w:rFonts w:hint="default"/>
+      </w:rPr>
+    </w:lvl>
+    <w:lvl w:ilvl="1" w:tplc="04090019" w:tentative="1">
+      <w:start w:val="1"/>
+      <w:numFmt w:val="lowerLetter"/>
+      <w:lvlText w:val="%2."/>
+      <w:lvlJc w:val="left"/>
+      <w:pPr>
+        <w:ind w:left="1440" w:hanging="360"/>
+      </w:pPr>
+    </w:lvl>
+    <w:lvl w:ilvl="2" w:tplc="0409001B" w:tentative="1">
+      <w:start w:val="1"/>
+      <w:numFmt w:val="lowerRoman"/>
+      <w:lvlText w:val="%3."/>
+      <w:lvlJc w:val="right"/>
+      <w:pPr>
+        <w:ind w:left="2160" w:hanging="180"/>
+      </w:pPr>
+    </w:lvl>
+    <w:lvl w:ilvl="3" w:tplc="0409000F" w:tentative="1">
+      <w:start w:val="1"/>
+      <w:numFmt w:val="decimal"/>
+      <w:lvlText w:val="%4."/>
+      <w:lvlJc w:val="left"/>
+      <w:pPr>
+        <w:ind w:left="2880" w:hanging="360"/>
+      </w:pPr>
+    </w:lvl>
+    <w:lvl w:ilvl="4" w:tplc="04090019" w:tentative="1">
+      <w:start w:val="1"/>
+      <w:numFmt w:val="lowerLetter"/>
+      <w:lvlText w:val="%5."/>
+      <w:lvlJc w:val="left"/>
+      <w:pPr>
+        <w:ind w:left="3600" w:hanging="360"/>
+      </w:pPr>
+    </w:lvl>
+    <w:lvl w:ilvl="5" w:tplc="0409001B" w:tentative="1">
+      <w:start w:val="1"/>
+      <w:numFmt w:val="lowerRoman"/>
+      <w:lvlText w:val="%6."/>
+      <w:lvlJc w:val="right"/>
+      <w:pPr>
+        <w:ind w:left="4320" w:hanging="180"/>
+      </w:pPr>
+    </w:lvl>
+    <w:lvl w:ilvl="6" w:tplc="0409000F" w:tentative="1">
+      <w:start w:val="1"/>
+      <w:numFmt w:val="decimal"/>
+      <w:lvlText w:val="%7."/>
+      <w:lvlJc w:val="left"/>
+      <w:pPr>
+        <w:ind w:left="5040" w:hanging="360"/>
+      </w:pPr>
+    </w:lvl>
+    <w:lvl w:ilvl="7" w:tplc="04090019" w:tentative="1">
+      <w:start w:val="1"/>
+      <w:numFmt w:val="lowerLetter"/>
+      <w:lvlText w:val="%8."/>
+      <w:lvlJc w:val="left"/>
+      <w:pPr>
+        <w:ind w:left="5760" w:hanging="360"/>
+      </w:pPr>
+    </w:lvl>
+    <w:lvl w:ilvl="8" w:tplc="0409001B" w:tentative="1">
+      <w:start w:val="1"/>
+      <w:numFmt w:val="lowerRoman"/>
+      <w:lvlText w:val="%9."/>
+      <w:lvlJc w:val="right"/>
+      <w:pPr>
+        <w:ind w:left="6480" w:hanging="180"/>
+      </w:pPr>
+    </w:lvl>
+  </w:abstractNum>
+  <w:abstractNum w:abstractNumId="3" w15:restartNumberingAfterBreak="0">
     <w:nsid w:val="529C77C7"/>
     <w:multiLevelType w:val="hybridMultilevel"/>
     <w:tmpl w:val="CE74E1AA"/>
@@ -765,14 +2377,115 @@
       </w:pPr>
     </w:lvl>
   </w:abstractNum>
+  <w:abstractNum w:abstractNumId="4" w15:restartNumberingAfterBreak="0">
+    <w:nsid w:val="7D5202C8"/>
+    <w:multiLevelType w:val="hybridMultilevel"/>
+    <w:tmpl w:val="93CEC34E"/>
+    <w:lvl w:ilvl="0" w:tplc="0409000F">
+      <w:start w:val="1"/>
+      <w:numFmt w:val="decimal"/>
+      <w:lvlText w:val="%1."/>
+      <w:lvlJc w:val="left"/>
+      <w:pPr>
+        <w:ind w:left="720" w:hanging="360"/>
+      </w:pPr>
+      <w:rPr>
+        <w:rFonts w:hint="default"/>
+      </w:rPr>
+    </w:lvl>
+    <w:lvl w:ilvl="1" w:tplc="04090019" w:tentative="1">
+      <w:start w:val="1"/>
+      <w:numFmt w:val="lowerLetter"/>
+      <w:lvlText w:val="%2."/>
+      <w:lvlJc w:val="left"/>
+      <w:pPr>
+        <w:ind w:left="1440" w:hanging="360"/>
+      </w:pPr>
+    </w:lvl>
+    <w:lvl w:ilvl="2" w:tplc="0409001B" w:tentative="1">
+      <w:start w:val="1"/>
+      <w:numFmt w:val="lowerRoman"/>
+      <w:lvlText w:val="%3."/>
+      <w:lvlJc w:val="right"/>
+      <w:pPr>
+        <w:ind w:left="2160" w:hanging="180"/>
+      </w:pPr>
+    </w:lvl>
+    <w:lvl w:ilvl="3" w:tplc="0409000F" w:tentative="1">
+      <w:start w:val="1"/>
+      <w:numFmt w:val="decimal"/>
+      <w:lvlText w:val="%4."/>
+      <w:lvlJc w:val="left"/>
+      <w:pPr>
+        <w:ind w:left="2880" w:hanging="360"/>
+      </w:pPr>
+    </w:lvl>
+    <w:lvl w:ilvl="4" w:tplc="04090019" w:tentative="1">
+      <w:start w:val="1"/>
+      <w:numFmt w:val="lowerLetter"/>
+      <w:lvlText w:val="%5."/>
+      <w:lvlJc w:val="left"/>
+      <w:pPr>
+        <w:ind w:left="3600" w:hanging="360"/>
+      </w:pPr>
+    </w:lvl>
+    <w:lvl w:ilvl="5" w:tplc="0409001B" w:tentative="1">
+      <w:start w:val="1"/>
+      <w:numFmt w:val="lowerRoman"/>
+      <w:lvlText w:val="%6."/>
+      <w:lvlJc w:val="right"/>
+      <w:pPr>
+        <w:ind w:left="4320" w:hanging="180"/>
+      </w:pPr>
+    </w:lvl>
+    <w:lvl w:ilvl="6" w:tplc="0409000F" w:tentative="1">
+      <w:start w:val="1"/>
+      <w:numFmt w:val="decimal"/>
+      <w:lvlText w:val="%7."/>
+      <w:lvlJc w:val="left"/>
+      <w:pPr>
+        <w:ind w:left="5040" w:hanging="360"/>
+      </w:pPr>
+    </w:lvl>
+    <w:lvl w:ilvl="7" w:tplc="04090019" w:tentative="1">
+      <w:start w:val="1"/>
+      <w:numFmt w:val="lowerLetter"/>
+      <w:lvlText w:val="%8."/>
+      <w:lvlJc w:val="left"/>
+      <w:pPr>
+        <w:ind w:left="5760" w:hanging="360"/>
+      </w:pPr>
+    </w:lvl>
+    <w:lvl w:ilvl="8" w:tplc="0409001B" w:tentative="1">
+      <w:start w:val="1"/>
+      <w:numFmt w:val="lowerRoman"/>
+      <w:lvlText w:val="%9."/>
+      <w:lvlJc w:val="right"/>
+      <w:pPr>
+        <w:ind w:left="6480" w:hanging="180"/>
+      </w:pPr>
+    </w:lvl>
+  </w:abstractNum>
   <w:num w:numId="1">
+    <w:abstractNumId w:val="3"/>
+  </w:num>
+  <w:num w:numId="2">
+    <w:abstractNumId w:val="2"/>
+  </w:num>
+  <w:num w:numId="3">
+    <w:abstractNumId w:val="1"/>
+  </w:num>
+  <w:num w:numId="4">
     <w:abstractNumId w:val="0"/>
+  </w:num>
+  <w:num w:numId="5">
+    <w:abstractNumId w:val="4"/>
   </w:num>
 </w:numbering>
 </file>
 
 <file path=word/styles.xml><?xml version="1.0" encoding="utf-8"?>
-<w:styles xmlns:mc="http://schemas.openxmlformats.org/markup-compatibility/2006" xmlns:r="http://schemas.openxmlformats.org/officeDocument/2006/relationships" xmlns:w="http://schemas.openxmlformats.org/wordprocessingml/2006/main" xmlns:w14="http://schemas.microsoft.com/office/word/2010/wordml" xmlns:w15="http://schemas.microsoft.com/office/word/2012/wordml" mc:Ignorable="w14 w15">
+<w:styles xmlns:mc="http://schemas.openxmlformats.org/markup-compatibility/2006" xmlns:r="http://schemas.openxmlformats.org/officeDocument/2006/relationships" xmlns:w="http://schemas.openxmlformats.org/wordprocessingml/2006/main" xmlns:w14="http://schemas.microsoft.com/office/word/2010/wordml" xmlns:w15="http://schemas.microsoft.com/office/word/2012/wordml" xmlns:w16se="http://schemas.microsoft.com/office/word/2015/wordml/symex" mc:Ignorable="w14 w15 w16se">
   <w:docDefaults>
     <w:rPrDefault>
       <w:rPr>
@@ -784,7 +2497,7 @@
     </w:rPrDefault>
     <w:pPrDefault/>
   </w:docDefaults>
-  <w:latentStyles w:defLockedState="0" w:defUIPriority="99" w:defSemiHidden="0" w:defUnhideWhenUsed="0" w:defQFormat="0" w:count="382">
+  <w:latentStyles w:defLockedState="0" w:defUIPriority="99" w:defSemiHidden="0" w:defUnhideWhenUsed="0" w:defQFormat="0" w:count="373">
     <w:lsdException w:name="Normal" w:uiPriority="0" w:qFormat="1"/>
     <w:lsdException w:name="heading 1" w:uiPriority="9" w:qFormat="1"/>
     <w:lsdException w:name="heading 2" w:semiHidden="1" w:uiPriority="9" w:unhideWhenUsed="1" w:qFormat="1"/>
@@ -941,15 +2654,6 @@
     <w:lsdException w:name="Balloon Text" w:semiHidden="1" w:unhideWhenUsed="1"/>
     <w:lsdException w:name="Table Grid" w:uiPriority="0"/>
     <w:lsdException w:name="Table Theme" w:semiHidden="1" w:unhideWhenUsed="1"/>
-    <w:lsdException w:name="Note Level 1" w:semiHidden="1" w:unhideWhenUsed="1"/>
-    <w:lsdException w:name="Note Level 2" w:semiHidden="1" w:unhideWhenUsed="1"/>
-    <w:lsdException w:name="Note Level 3" w:semiHidden="1" w:unhideWhenUsed="1"/>
-    <w:lsdException w:name="Note Level 4" w:semiHidden="1" w:unhideWhenUsed="1"/>
-    <w:lsdException w:name="Note Level 5" w:semiHidden="1" w:unhideWhenUsed="1"/>
-    <w:lsdException w:name="Note Level 6" w:semiHidden="1" w:unhideWhenUsed="1"/>
-    <w:lsdException w:name="Note Level 7" w:semiHidden="1" w:unhideWhenUsed="1"/>
-    <w:lsdException w:name="Note Level 8" w:semiHidden="1" w:unhideWhenUsed="1"/>
-    <w:lsdException w:name="Note Level 9" w:semiHidden="1" w:unhideWhenUsed="1"/>
     <w:lsdException w:name="Placeholder Text" w:semiHidden="1"/>
     <w:lsdException w:name="No Spacing" w:uiPriority="1" w:qFormat="1"/>
     <w:lsdException w:name="Light Shading" w:uiPriority="60"/>
@@ -1215,7 +2919,6 @@
       <w:szCs w:val="20"/>
     </w:rPr>
     <w:tblPr>
-      <w:tblInd w:w="0" w:type="dxa"/>
       <w:tblBorders>
         <w:top w:val="single" w:sz="4" w:space="0" w:color="auto"/>
         <w:left w:val="single" w:sz="4" w:space="0" w:color="auto"/>
@@ -1224,12 +2927,6 @@
         <w:insideH w:val="single" w:sz="4" w:space="0" w:color="auto"/>
         <w:insideV w:val="single" w:sz="4" w:space="0" w:color="auto"/>
       </w:tblBorders>
-      <w:tblCellMar>
-        <w:top w:w="0" w:type="dxa"/>
-        <w:left w:w="108" w:type="dxa"/>
-        <w:bottom w:w="0" w:type="dxa"/>
-        <w:right w:w="108" w:type="dxa"/>
-      </w:tblCellMar>
     </w:tblPr>
   </w:style>
   <w:style w:type="paragraph" w:styleId="ListParagraph">

</xml_diff>

<commit_message>
Random Value UI Testing
In the Addition UI test, attempted to do random value input. Still work in progress. Need to convert x and y into a string with +
</commit_message>
<xml_diff>
--- a/Bug Reports.docx
+++ b/Bug Reports.docx
@@ -915,7 +915,7 @@
             </w:r>
             <w:proofErr w:type="spellEnd"/>
             <w:r>
-              <w:t xml:space="preserve"> running through Parallels Desktop 11 for Mac version 11.2.1 and a Windows 10 VM</w:t>
+              <w:t xml:space="preserve"> </w:t>
             </w:r>
           </w:p>
         </w:tc>
@@ -1122,7 +1122,6 @@
           </w:tcPr>
           <w:p>
             <w:r>
-              <w:lastRenderedPageBreak/>
               <w:t>Reproduction Steps</w:t>
             </w:r>
           </w:p>
@@ -1152,6 +1151,7 @@
               </w:numPr>
             </w:pPr>
             <w:r>
+              <w:lastRenderedPageBreak/>
               <w:t>Select a function from the toolbar menu (convert to base)</w:t>
             </w:r>
           </w:p>
@@ -1205,6 +1205,7 @@
           </w:tcPr>
           <w:p>
             <w:r>
+              <w:lastRenderedPageBreak/>
               <w:t>Assigned</w:t>
             </w:r>
           </w:p>
@@ -1297,7 +1298,7 @@
             </w:r>
             <w:proofErr w:type="spellEnd"/>
             <w:r>
-              <w:t xml:space="preserve"> running through Parallels Desktop 11 for Mac version 11.2.1 and a Windows 10 VM</w:t>
+              <w:t xml:space="preserve"> running </w:t>
             </w:r>
           </w:p>
         </w:tc>
@@ -1609,16 +1610,16 @@
           </w:tcPr>
           <w:p>
             <w:r>
-              <w:t xml:space="preserve">Visual Studio Enterprise 2015, </w:t>
+              <w:t>Visual Studio Ent</w:t>
+            </w:r>
+            <w:r>
+              <w:t xml:space="preserve">erprise 2015, </w:t>
             </w:r>
             <w:proofErr w:type="spellStart"/>
             <w:r>
               <w:t>GraphCalc</w:t>
             </w:r>
             <w:proofErr w:type="spellEnd"/>
-            <w:r>
-              <w:t xml:space="preserve"> running through Parallels Desktop 11 for Mac version 11.2.1 and a Windows 10 VM</w:t>
-            </w:r>
           </w:p>
         </w:tc>
       </w:tr>
@@ -1749,10 +1750,7 @@
             </w:r>
             <w:proofErr w:type="spellEnd"/>
             <w:r>
-              <w:t xml:space="preserve"> followed by a large number</w:t>
-            </w:r>
-            <w:r>
-              <w:t xml:space="preserve"> crashes the program.</w:t>
+              <w:t xml:space="preserve"> followed by a large number crashes the program.</w:t>
             </w:r>
           </w:p>
         </w:tc>
@@ -1926,6 +1924,8 @@
             </w:r>
           </w:p>
         </w:tc>
+        <w:bookmarkStart w:id="0" w:name="_GoBack"/>
+        <w:bookmarkEnd w:id="0"/>
       </w:tr>
       <w:tr>
         <w:tc>
@@ -1953,7 +1953,7 @@
             </w:r>
             <w:proofErr w:type="spellEnd"/>
             <w:r>
-              <w:t xml:space="preserve"> running through Parallels Desktop 11 for Mac version 11.2.1 and a Windows 10 VM</w:t>
+              <w:t xml:space="preserve"> </w:t>
             </w:r>
           </w:p>
         </w:tc>
@@ -2008,10 +2008,7 @@
         </w:tc>
       </w:tr>
     </w:tbl>
-    <w:p>
-      <w:bookmarkStart w:id="0" w:name="_GoBack"/>
-      <w:bookmarkEnd w:id="0"/>
-    </w:p>
+    <w:p/>
     <w:sectPr>
       <w:pgSz w:w="12240" w:h="15840"/>
       <w:pgMar w:top="1440" w:right="1440" w:bottom="1440" w:left="1440" w:header="720" w:footer="720" w:gutter="0"/>

</xml_diff>